<commit_message>
Updated Assignment 3 report
</commit_message>
<xml_diff>
--- a/Assignment_3_Report.docx
+++ b/Assignment_3_Report.docx
@@ -93,17 +93,7 @@
           <w:szCs w:val="40"/>
           <w:lang w:val="en-US"/>
         </w:rPr>
-        <w:t xml:space="preserve">Assignment No. </w:t>
-      </w:r>
-      <w:r>
-        <w:rPr>
-          <w:b/>
-          <w:bCs/>
-          <w:sz w:val="40"/>
-          <w:szCs w:val="40"/>
-          <w:lang w:val="en-US"/>
-        </w:rPr>
-        <w:t>3</w:t>
+        <w:t>Assignment No. 3</w:t>
       </w:r>
     </w:p>
     <w:p>
@@ -199,23 +189,27 @@
           <w:sz w:val="32"/>
           <w:szCs w:val="32"/>
         </w:rPr>
-        <w:t xml:space="preserve">Created </w:t>
-      </w:r>
-      <w:proofErr w:type="spellStart"/>
-      <w:r>
-        <w:rPr>
-          <w:sz w:val="32"/>
-          <w:szCs w:val="32"/>
-        </w:rPr>
-        <w:t>UnionFindClient</w:t>
-      </w:r>
-      <w:proofErr w:type="spellEnd"/>
-      <w:r>
-        <w:rPr>
-          <w:sz w:val="32"/>
-          <w:szCs w:val="32"/>
-        </w:rPr>
-        <w:t xml:space="preserve"> to take predefined number of sites and find the number of connections made</w:t>
+        <w:t>Created UnionFindClient to take predefined number of sites and find the number of connections made</w:t>
+      </w:r>
+    </w:p>
+    <w:p>
+      <w:pPr>
+        <w:pStyle w:val="ListParagraph"/>
+        <w:numPr>
+          <w:ilvl w:val="0"/>
+          <w:numId w:val="6"/>
+        </w:numPr>
+        <w:rPr>
+          <w:sz w:val="32"/>
+          <w:szCs w:val="32"/>
+        </w:rPr>
+      </w:pPr>
+      <w:r>
+        <w:rPr>
+          <w:sz w:val="32"/>
+          <w:szCs w:val="32"/>
+        </w:rPr>
+        <w:t>Deriving the relation between sites and connection count</w:t>
       </w:r>
     </w:p>
     <w:p>
@@ -351,6 +345,7 @@
         <w:rPr>
           <w:b/>
           <w:bCs/>
+          <w:noProof/>
           <w:sz w:val="32"/>
           <w:szCs w:val="32"/>
         </w:rPr>
@@ -371,7 +366,7 @@
                     <pic:cNvPicPr/>
                   </pic:nvPicPr>
                   <pic:blipFill>
-                    <a:blip r:embed="rId5"/>
+                    <a:blip r:embed="rId7"/>
                     <a:stretch>
                       <a:fillRect/>
                     </a:stretch>
@@ -481,6 +476,7 @@
         <w:rPr>
           <w:b/>
           <w:bCs/>
+          <w:noProof/>
           <w:sz w:val="32"/>
           <w:szCs w:val="32"/>
         </w:rPr>
@@ -500,7 +496,7 @@
                     <pic:cNvPicPr/>
                   </pic:nvPicPr>
                   <pic:blipFill>
-                    <a:blip r:embed="rId6"/>
+                    <a:blip r:embed="rId8"/>
                     <a:stretch>
                       <a:fillRect/>
                     </a:stretch>
@@ -1241,6 +1237,7 @@
         <w:rPr>
           <w:b/>
           <w:bCs/>
+          <w:noProof/>
           <w:sz w:val="32"/>
           <w:szCs w:val="32"/>
         </w:rPr>
@@ -1260,7 +1257,7 @@
                     <pic:cNvPicPr/>
                   </pic:nvPicPr>
                   <pic:blipFill>
-                    <a:blip r:embed="rId7"/>
+                    <a:blip r:embed="rId9"/>
                     <a:stretch>
                       <a:fillRect/>
                     </a:stretch>
@@ -1487,6 +1484,7 @@
         <w:rPr>
           <w:b/>
           <w:bCs/>
+          <w:noProof/>
           <w:sz w:val="32"/>
           <w:szCs w:val="32"/>
         </w:rPr>
@@ -1507,7 +1505,7 @@
                     <pic:cNvPicPr/>
                   </pic:nvPicPr>
                   <pic:blipFill>
-                    <a:blip r:embed="rId8"/>
+                    <a:blip r:embed="rId10"/>
                     <a:stretch>
                       <a:fillRect/>
                     </a:stretch>
@@ -1649,7 +1647,6 @@
         <w:br/>
         <w:t xml:space="preserve">import </w:t>
       </w:r>
-      <w:proofErr w:type="spellStart"/>
       <w:r>
         <w:rPr>
           <w:rFonts w:ascii="Courier New" w:eastAsia="Times New Roman" w:hAnsi="Courier New" w:cs="Courier New"/>
@@ -1660,7 +1657,6 @@
         </w:rPr>
         <w:t>java.util.Random</w:t>
       </w:r>
-      <w:proofErr w:type="spellEnd"/>
       <w:r>
         <w:rPr>
           <w:rFonts w:ascii="Courier New" w:eastAsia="Times New Roman" w:hAnsi="Courier New" w:cs="Courier New"/>
@@ -1692,27 +1688,15 @@
         <w:br/>
         <w:t xml:space="preserve">public class </w:t>
       </w:r>
-      <w:proofErr w:type="spellStart"/>
-      <w:r>
-        <w:rPr>
-          <w:rFonts w:ascii="Courier New" w:eastAsia="Times New Roman" w:hAnsi="Courier New" w:cs="Courier New"/>
-          <w:color w:val="A9B7C6"/>
-          <w:sz w:val="20"/>
-          <w:szCs w:val="20"/>
-          <w:bdr w:val="none" w:sz="0" w:space="0" w:color="auto"/>
-        </w:rPr>
-        <w:t>UnionFindClient</w:t>
-      </w:r>
-      <w:proofErr w:type="spellEnd"/>
-      <w:r>
-        <w:rPr>
-          <w:rFonts w:ascii="Courier New" w:eastAsia="Times New Roman" w:hAnsi="Courier New" w:cs="Courier New"/>
-          <w:color w:val="A9B7C6"/>
-          <w:sz w:val="20"/>
-          <w:szCs w:val="20"/>
-          <w:bdr w:val="none" w:sz="0" w:space="0" w:color="auto"/>
-        </w:rPr>
-        <w:t xml:space="preserve"> {</w:t>
+      <w:r>
+        <w:rPr>
+          <w:rFonts w:ascii="Courier New" w:eastAsia="Times New Roman" w:hAnsi="Courier New" w:cs="Courier New"/>
+          <w:color w:val="A9B7C6"/>
+          <w:sz w:val="20"/>
+          <w:szCs w:val="20"/>
+          <w:bdr w:val="none" w:sz="0" w:space="0" w:color="auto"/>
+        </w:rPr>
+        <w:t>UnionFindClient {</w:t>
       </w:r>
       <w:r>
         <w:rPr>
@@ -1735,7 +1719,6 @@
         </w:rPr>
         <w:t xml:space="preserve">static int </w:t>
       </w:r>
-      <w:proofErr w:type="spellStart"/>
       <w:r>
         <w:rPr>
           <w:rFonts w:ascii="Courier New" w:eastAsia="Times New Roman" w:hAnsi="Courier New" w:cs="Courier New"/>
@@ -1746,9 +1729,588 @@
           <w:szCs w:val="20"/>
           <w:bdr w:val="none" w:sz="0" w:space="0" w:color="auto"/>
         </w:rPr>
-        <w:t>cCount</w:t>
-      </w:r>
-      <w:proofErr w:type="spellEnd"/>
+        <w:t xml:space="preserve">cCount </w:t>
+      </w:r>
+      <w:r>
+        <w:rPr>
+          <w:rFonts w:ascii="Courier New" w:eastAsia="Times New Roman" w:hAnsi="Courier New" w:cs="Courier New"/>
+          <w:color w:val="A9B7C6"/>
+          <w:sz w:val="20"/>
+          <w:szCs w:val="20"/>
+          <w:bdr w:val="none" w:sz="0" w:space="0" w:color="auto"/>
+        </w:rPr>
+        <w:t>=</w:t>
+      </w:r>
+      <w:r>
+        <w:rPr>
+          <w:rFonts w:ascii="Courier New" w:eastAsia="Times New Roman" w:hAnsi="Courier New" w:cs="Courier New"/>
+          <w:color w:val="6897BB"/>
+          <w:sz w:val="20"/>
+          <w:szCs w:val="20"/>
+          <w:bdr w:val="none" w:sz="0" w:space="0" w:color="auto"/>
+        </w:rPr>
+        <w:t>0</w:t>
+      </w:r>
+      <w:r>
+        <w:rPr>
+          <w:rFonts w:ascii="Courier New" w:eastAsia="Times New Roman" w:hAnsi="Courier New" w:cs="Courier New"/>
+          <w:color w:val="CC7832"/>
+          <w:sz w:val="20"/>
+          <w:szCs w:val="20"/>
+          <w:bdr w:val="none" w:sz="0" w:space="0" w:color="auto"/>
+        </w:rPr>
+        <w:t>;</w:t>
+      </w:r>
+      <w:r>
+        <w:rPr>
+          <w:rFonts w:ascii="Courier New" w:eastAsia="Times New Roman" w:hAnsi="Courier New" w:cs="Courier New"/>
+          <w:color w:val="CC7832"/>
+          <w:sz w:val="20"/>
+          <w:szCs w:val="20"/>
+          <w:bdr w:val="none" w:sz="0" w:space="0" w:color="auto"/>
+        </w:rPr>
+        <w:br/>
+        <w:t xml:space="preserve">    public static  int </w:t>
+      </w:r>
+      <w:r>
+        <w:rPr>
+          <w:rFonts w:ascii="Courier New" w:eastAsia="Times New Roman" w:hAnsi="Courier New" w:cs="Courier New"/>
+          <w:color w:val="FFC66D"/>
+          <w:sz w:val="20"/>
+          <w:szCs w:val="20"/>
+          <w:bdr w:val="none" w:sz="0" w:space="0" w:color="auto"/>
+        </w:rPr>
+        <w:t>RandomCount</w:t>
+      </w:r>
+      <w:r>
+        <w:rPr>
+          <w:rFonts w:ascii="Courier New" w:eastAsia="Times New Roman" w:hAnsi="Courier New" w:cs="Courier New"/>
+          <w:color w:val="A9B7C6"/>
+          <w:sz w:val="20"/>
+          <w:szCs w:val="20"/>
+          <w:bdr w:val="none" w:sz="0" w:space="0" w:color="auto"/>
+        </w:rPr>
+        <w:t>(</w:t>
+      </w:r>
+      <w:r>
+        <w:rPr>
+          <w:rFonts w:ascii="Courier New" w:eastAsia="Times New Roman" w:hAnsi="Courier New" w:cs="Courier New"/>
+          <w:color w:val="CC7832"/>
+          <w:sz w:val="20"/>
+          <w:szCs w:val="20"/>
+          <w:bdr w:val="none" w:sz="0" w:space="0" w:color="auto"/>
+        </w:rPr>
+        <w:t xml:space="preserve">int </w:t>
+      </w:r>
+      <w:r>
+        <w:rPr>
+          <w:rFonts w:ascii="Courier New" w:eastAsia="Times New Roman" w:hAnsi="Courier New" w:cs="Courier New"/>
+          <w:color w:val="A9B7C6"/>
+          <w:sz w:val="20"/>
+          <w:szCs w:val="20"/>
+          <w:bdr w:val="none" w:sz="0" w:space="0" w:color="auto"/>
+        </w:rPr>
+        <w:t>n) {</w:t>
+      </w:r>
+      <w:r>
+        <w:rPr>
+          <w:rFonts w:ascii="Courier New" w:eastAsia="Times New Roman" w:hAnsi="Courier New" w:cs="Courier New"/>
+          <w:color w:val="A9B7C6"/>
+          <w:sz w:val="20"/>
+          <w:szCs w:val="20"/>
+          <w:bdr w:val="none" w:sz="0" w:space="0" w:color="auto"/>
+        </w:rPr>
+        <w:br/>
+        <w:t xml:space="preserve">        Random random = </w:t>
+      </w:r>
+      <w:r>
+        <w:rPr>
+          <w:rFonts w:ascii="Courier New" w:eastAsia="Times New Roman" w:hAnsi="Courier New" w:cs="Courier New"/>
+          <w:color w:val="CC7832"/>
+          <w:sz w:val="20"/>
+          <w:szCs w:val="20"/>
+          <w:bdr w:val="none" w:sz="0" w:space="0" w:color="auto"/>
+        </w:rPr>
+        <w:t xml:space="preserve">new </w:t>
+      </w:r>
+      <w:r>
+        <w:rPr>
+          <w:rFonts w:ascii="Courier New" w:eastAsia="Times New Roman" w:hAnsi="Courier New" w:cs="Courier New"/>
+          <w:color w:val="A9B7C6"/>
+          <w:sz w:val="20"/>
+          <w:szCs w:val="20"/>
+          <w:bdr w:val="none" w:sz="0" w:space="0" w:color="auto"/>
+        </w:rPr>
+        <w:t>Random()</w:t>
+      </w:r>
+      <w:r>
+        <w:rPr>
+          <w:rFonts w:ascii="Courier New" w:eastAsia="Times New Roman" w:hAnsi="Courier New" w:cs="Courier New"/>
+          <w:color w:val="CC7832"/>
+          <w:sz w:val="20"/>
+          <w:szCs w:val="20"/>
+          <w:bdr w:val="none" w:sz="0" w:space="0" w:color="auto"/>
+        </w:rPr>
+        <w:t>;</w:t>
+      </w:r>
+      <w:r>
+        <w:rPr>
+          <w:rFonts w:ascii="Courier New" w:eastAsia="Times New Roman" w:hAnsi="Courier New" w:cs="Courier New"/>
+          <w:color w:val="CC7832"/>
+          <w:sz w:val="20"/>
+          <w:szCs w:val="20"/>
+          <w:bdr w:val="none" w:sz="0" w:space="0" w:color="auto"/>
+        </w:rPr>
+        <w:br/>
+        <w:t xml:space="preserve">        return </w:t>
+      </w:r>
+      <w:r>
+        <w:rPr>
+          <w:rFonts w:ascii="Courier New" w:eastAsia="Times New Roman" w:hAnsi="Courier New" w:cs="Courier New"/>
+          <w:color w:val="A9B7C6"/>
+          <w:sz w:val="20"/>
+          <w:szCs w:val="20"/>
+          <w:bdr w:val="none" w:sz="0" w:space="0" w:color="auto"/>
+        </w:rPr>
+        <w:t>random.nextInt(n)</w:t>
+      </w:r>
+      <w:r>
+        <w:rPr>
+          <w:rFonts w:ascii="Courier New" w:eastAsia="Times New Roman" w:hAnsi="Courier New" w:cs="Courier New"/>
+          <w:color w:val="CC7832"/>
+          <w:sz w:val="20"/>
+          <w:szCs w:val="20"/>
+          <w:bdr w:val="none" w:sz="0" w:space="0" w:color="auto"/>
+        </w:rPr>
+        <w:t>;</w:t>
+      </w:r>
+      <w:r>
+        <w:rPr>
+          <w:rFonts w:ascii="Courier New" w:eastAsia="Times New Roman" w:hAnsi="Courier New" w:cs="Courier New"/>
+          <w:color w:val="CC7832"/>
+          <w:sz w:val="20"/>
+          <w:szCs w:val="20"/>
+          <w:bdr w:val="none" w:sz="0" w:space="0" w:color="auto"/>
+        </w:rPr>
+        <w:br/>
+        <w:t xml:space="preserve">    </w:t>
+      </w:r>
+      <w:r>
+        <w:rPr>
+          <w:rFonts w:ascii="Courier New" w:eastAsia="Times New Roman" w:hAnsi="Courier New" w:cs="Courier New"/>
+          <w:color w:val="A9B7C6"/>
+          <w:sz w:val="20"/>
+          <w:szCs w:val="20"/>
+          <w:bdr w:val="none" w:sz="0" w:space="0" w:color="auto"/>
+        </w:rPr>
+        <w:t>}</w:t>
+      </w:r>
+      <w:r>
+        <w:rPr>
+          <w:rFonts w:ascii="Courier New" w:eastAsia="Times New Roman" w:hAnsi="Courier New" w:cs="Courier New"/>
+          <w:color w:val="A9B7C6"/>
+          <w:sz w:val="20"/>
+          <w:szCs w:val="20"/>
+          <w:bdr w:val="none" w:sz="0" w:space="0" w:color="auto"/>
+        </w:rPr>
+        <w:br/>
+      </w:r>
+      <w:r>
+        <w:rPr>
+          <w:rFonts w:ascii="Courier New" w:eastAsia="Times New Roman" w:hAnsi="Courier New" w:cs="Courier New"/>
+          <w:color w:val="A9B7C6"/>
+          <w:sz w:val="20"/>
+          <w:szCs w:val="20"/>
+          <w:bdr w:val="none" w:sz="0" w:space="0" w:color="auto"/>
+        </w:rPr>
+        <w:br/>
+        <w:t xml:space="preserve">    </w:t>
+      </w:r>
+      <w:r>
+        <w:rPr>
+          <w:rFonts w:ascii="Courier New" w:eastAsia="Times New Roman" w:hAnsi="Courier New" w:cs="Courier New"/>
+          <w:color w:val="CC7832"/>
+          <w:sz w:val="20"/>
+          <w:szCs w:val="20"/>
+          <w:bdr w:val="none" w:sz="0" w:space="0" w:color="auto"/>
+        </w:rPr>
+        <w:t xml:space="preserve">public static void </w:t>
+      </w:r>
+      <w:r>
+        <w:rPr>
+          <w:rFonts w:ascii="Courier New" w:eastAsia="Times New Roman" w:hAnsi="Courier New" w:cs="Courier New"/>
+          <w:color w:val="FFC66D"/>
+          <w:sz w:val="20"/>
+          <w:szCs w:val="20"/>
+          <w:bdr w:val="none" w:sz="0" w:space="0" w:color="auto"/>
+        </w:rPr>
+        <w:t>main</w:t>
+      </w:r>
+      <w:r>
+        <w:rPr>
+          <w:rFonts w:ascii="Courier New" w:eastAsia="Times New Roman" w:hAnsi="Courier New" w:cs="Courier New"/>
+          <w:color w:val="A9B7C6"/>
+          <w:sz w:val="20"/>
+          <w:szCs w:val="20"/>
+          <w:bdr w:val="none" w:sz="0" w:space="0" w:color="auto"/>
+        </w:rPr>
+        <w:t>(String[] args) {</w:t>
+      </w:r>
+      <w:r>
+        <w:rPr>
+          <w:rFonts w:ascii="Courier New" w:eastAsia="Times New Roman" w:hAnsi="Courier New" w:cs="Courier New"/>
+          <w:color w:val="A9B7C6"/>
+          <w:sz w:val="20"/>
+          <w:szCs w:val="20"/>
+          <w:bdr w:val="none" w:sz="0" w:space="0" w:color="auto"/>
+        </w:rPr>
+        <w:br/>
+        <w:t xml:space="preserve">        </w:t>
+      </w:r>
+      <w:r>
+        <w:rPr>
+          <w:rFonts w:ascii="Courier New" w:eastAsia="Times New Roman" w:hAnsi="Courier New" w:cs="Courier New"/>
+          <w:color w:val="CC7832"/>
+          <w:sz w:val="20"/>
+          <w:szCs w:val="20"/>
+          <w:bdr w:val="none" w:sz="0" w:space="0" w:color="auto"/>
+        </w:rPr>
+        <w:t>int</w:t>
+      </w:r>
+      <w:r>
+        <w:rPr>
+          <w:rFonts w:ascii="Courier New" w:eastAsia="Times New Roman" w:hAnsi="Courier New" w:cs="Courier New"/>
+          <w:color w:val="A9B7C6"/>
+          <w:sz w:val="20"/>
+          <w:szCs w:val="20"/>
+          <w:bdr w:val="none" w:sz="0" w:space="0" w:color="auto"/>
+        </w:rPr>
+        <w:t>[] exp= {</w:t>
+      </w:r>
+      <w:r>
+        <w:rPr>
+          <w:rFonts w:ascii="Courier New" w:eastAsia="Times New Roman" w:hAnsi="Courier New" w:cs="Courier New"/>
+          <w:color w:val="6897BB"/>
+          <w:sz w:val="20"/>
+          <w:szCs w:val="20"/>
+          <w:bdr w:val="none" w:sz="0" w:space="0" w:color="auto"/>
+        </w:rPr>
+        <w:t>1000</w:t>
+      </w:r>
+      <w:r>
+        <w:rPr>
+          <w:rFonts w:ascii="Courier New" w:eastAsia="Times New Roman" w:hAnsi="Courier New" w:cs="Courier New"/>
+          <w:color w:val="CC7832"/>
+          <w:sz w:val="20"/>
+          <w:szCs w:val="20"/>
+          <w:bdr w:val="none" w:sz="0" w:space="0" w:color="auto"/>
+        </w:rPr>
+        <w:t>,</w:t>
+      </w:r>
+      <w:r>
+        <w:rPr>
+          <w:rFonts w:ascii="Courier New" w:eastAsia="Times New Roman" w:hAnsi="Courier New" w:cs="Courier New"/>
+          <w:color w:val="6897BB"/>
+          <w:sz w:val="20"/>
+          <w:szCs w:val="20"/>
+          <w:bdr w:val="none" w:sz="0" w:space="0" w:color="auto"/>
+        </w:rPr>
+        <w:t>2000</w:t>
+      </w:r>
+      <w:r>
+        <w:rPr>
+          <w:rFonts w:ascii="Courier New" w:eastAsia="Times New Roman" w:hAnsi="Courier New" w:cs="Courier New"/>
+          <w:color w:val="CC7832"/>
+          <w:sz w:val="20"/>
+          <w:szCs w:val="20"/>
+          <w:bdr w:val="none" w:sz="0" w:space="0" w:color="auto"/>
+        </w:rPr>
+        <w:t>,</w:t>
+      </w:r>
+      <w:r>
+        <w:rPr>
+          <w:rFonts w:ascii="Courier New" w:eastAsia="Times New Roman" w:hAnsi="Courier New" w:cs="Courier New"/>
+          <w:color w:val="6897BB"/>
+          <w:sz w:val="20"/>
+          <w:szCs w:val="20"/>
+          <w:bdr w:val="none" w:sz="0" w:space="0" w:color="auto"/>
+        </w:rPr>
+        <w:t>4000</w:t>
+      </w:r>
+      <w:r>
+        <w:rPr>
+          <w:rFonts w:ascii="Courier New" w:eastAsia="Times New Roman" w:hAnsi="Courier New" w:cs="Courier New"/>
+          <w:color w:val="CC7832"/>
+          <w:sz w:val="20"/>
+          <w:szCs w:val="20"/>
+          <w:bdr w:val="none" w:sz="0" w:space="0" w:color="auto"/>
+        </w:rPr>
+        <w:t>,</w:t>
+      </w:r>
+      <w:r>
+        <w:rPr>
+          <w:rFonts w:ascii="Courier New" w:eastAsia="Times New Roman" w:hAnsi="Courier New" w:cs="Courier New"/>
+          <w:color w:val="6897BB"/>
+          <w:sz w:val="20"/>
+          <w:szCs w:val="20"/>
+          <w:bdr w:val="none" w:sz="0" w:space="0" w:color="auto"/>
+        </w:rPr>
+        <w:t>8000</w:t>
+      </w:r>
+      <w:r>
+        <w:rPr>
+          <w:rFonts w:ascii="Courier New" w:eastAsia="Times New Roman" w:hAnsi="Courier New" w:cs="Courier New"/>
+          <w:color w:val="CC7832"/>
+          <w:sz w:val="20"/>
+          <w:szCs w:val="20"/>
+          <w:bdr w:val="none" w:sz="0" w:space="0" w:color="auto"/>
+        </w:rPr>
+        <w:t>,</w:t>
+      </w:r>
+      <w:r>
+        <w:rPr>
+          <w:rFonts w:ascii="Courier New" w:eastAsia="Times New Roman" w:hAnsi="Courier New" w:cs="Courier New"/>
+          <w:color w:val="6897BB"/>
+          <w:sz w:val="20"/>
+          <w:szCs w:val="20"/>
+          <w:bdr w:val="none" w:sz="0" w:space="0" w:color="auto"/>
+        </w:rPr>
+        <w:t>16000</w:t>
+      </w:r>
+      <w:r>
+        <w:rPr>
+          <w:rFonts w:ascii="Courier New" w:eastAsia="Times New Roman" w:hAnsi="Courier New" w:cs="Courier New"/>
+          <w:color w:val="CC7832"/>
+          <w:sz w:val="20"/>
+          <w:szCs w:val="20"/>
+          <w:bdr w:val="none" w:sz="0" w:space="0" w:color="auto"/>
+        </w:rPr>
+        <w:t>,</w:t>
+      </w:r>
+      <w:r>
+        <w:rPr>
+          <w:rFonts w:ascii="Courier New" w:eastAsia="Times New Roman" w:hAnsi="Courier New" w:cs="Courier New"/>
+          <w:color w:val="6897BB"/>
+          <w:sz w:val="20"/>
+          <w:szCs w:val="20"/>
+          <w:bdr w:val="none" w:sz="0" w:space="0" w:color="auto"/>
+        </w:rPr>
+        <w:t>32000</w:t>
+      </w:r>
+      <w:r>
+        <w:rPr>
+          <w:rFonts w:ascii="Courier New" w:eastAsia="Times New Roman" w:hAnsi="Courier New" w:cs="Courier New"/>
+          <w:color w:val="CC7832"/>
+          <w:sz w:val="20"/>
+          <w:szCs w:val="20"/>
+          <w:bdr w:val="none" w:sz="0" w:space="0" w:color="auto"/>
+        </w:rPr>
+        <w:t xml:space="preserve">, </w:t>
+      </w:r>
+      <w:r>
+        <w:rPr>
+          <w:rFonts w:ascii="Courier New" w:eastAsia="Times New Roman" w:hAnsi="Courier New" w:cs="Courier New"/>
+          <w:color w:val="6897BB"/>
+          <w:sz w:val="20"/>
+          <w:szCs w:val="20"/>
+          <w:bdr w:val="none" w:sz="0" w:space="0" w:color="auto"/>
+        </w:rPr>
+        <w:t>64000</w:t>
+      </w:r>
+      <w:r>
+        <w:rPr>
+          <w:rFonts w:ascii="Courier New" w:eastAsia="Times New Roman" w:hAnsi="Courier New" w:cs="Courier New"/>
+          <w:color w:val="A9B7C6"/>
+          <w:sz w:val="20"/>
+          <w:szCs w:val="20"/>
+          <w:bdr w:val="none" w:sz="0" w:space="0" w:color="auto"/>
+        </w:rPr>
+        <w:t>}</w:t>
+      </w:r>
+      <w:r>
+        <w:rPr>
+          <w:rFonts w:ascii="Courier New" w:eastAsia="Times New Roman" w:hAnsi="Courier New" w:cs="Courier New"/>
+          <w:color w:val="CC7832"/>
+          <w:sz w:val="20"/>
+          <w:szCs w:val="20"/>
+          <w:bdr w:val="none" w:sz="0" w:space="0" w:color="auto"/>
+        </w:rPr>
+        <w:t>;</w:t>
+      </w:r>
+      <w:r>
+        <w:rPr>
+          <w:rFonts w:ascii="Courier New" w:eastAsia="Times New Roman" w:hAnsi="Courier New" w:cs="Courier New"/>
+          <w:color w:val="CC7832"/>
+          <w:sz w:val="20"/>
+          <w:szCs w:val="20"/>
+          <w:bdr w:val="none" w:sz="0" w:space="0" w:color="auto"/>
+        </w:rPr>
+        <w:br/>
+        <w:t xml:space="preserve">        for</w:t>
+      </w:r>
+      <w:r>
+        <w:rPr>
+          <w:rFonts w:ascii="Courier New" w:eastAsia="Times New Roman" w:hAnsi="Courier New" w:cs="Courier New"/>
+          <w:color w:val="A9B7C6"/>
+          <w:sz w:val="20"/>
+          <w:szCs w:val="20"/>
+          <w:bdr w:val="none" w:sz="0" w:space="0" w:color="auto"/>
+        </w:rPr>
+        <w:t>(</w:t>
+      </w:r>
+      <w:r>
+        <w:rPr>
+          <w:rFonts w:ascii="Courier New" w:eastAsia="Times New Roman" w:hAnsi="Courier New" w:cs="Courier New"/>
+          <w:color w:val="CC7832"/>
+          <w:sz w:val="20"/>
+          <w:szCs w:val="20"/>
+          <w:bdr w:val="none" w:sz="0" w:space="0" w:color="auto"/>
+        </w:rPr>
+        <w:t xml:space="preserve">int </w:t>
+      </w:r>
+      <w:r>
+        <w:rPr>
+          <w:rFonts w:ascii="Courier New" w:eastAsia="Times New Roman" w:hAnsi="Courier New" w:cs="Courier New"/>
+          <w:color w:val="A9B7C6"/>
+          <w:sz w:val="20"/>
+          <w:szCs w:val="20"/>
+          <w:bdr w:val="none" w:sz="0" w:space="0" w:color="auto"/>
+        </w:rPr>
+        <w:t>i=</w:t>
+      </w:r>
+      <w:r>
+        <w:rPr>
+          <w:rFonts w:ascii="Courier New" w:eastAsia="Times New Roman" w:hAnsi="Courier New" w:cs="Courier New"/>
+          <w:color w:val="6897BB"/>
+          <w:sz w:val="20"/>
+          <w:szCs w:val="20"/>
+          <w:bdr w:val="none" w:sz="0" w:space="0" w:color="auto"/>
+        </w:rPr>
+        <w:t>0</w:t>
+      </w:r>
+      <w:r>
+        <w:rPr>
+          <w:rFonts w:ascii="Courier New" w:eastAsia="Times New Roman" w:hAnsi="Courier New" w:cs="Courier New"/>
+          <w:color w:val="CC7832"/>
+          <w:sz w:val="20"/>
+          <w:szCs w:val="20"/>
+          <w:bdr w:val="none" w:sz="0" w:space="0" w:color="auto"/>
+        </w:rPr>
+        <w:t>;</w:t>
+      </w:r>
+      <w:r>
+        <w:rPr>
+          <w:rFonts w:ascii="Courier New" w:eastAsia="Times New Roman" w:hAnsi="Courier New" w:cs="Courier New"/>
+          <w:color w:val="A9B7C6"/>
+          <w:sz w:val="20"/>
+          <w:szCs w:val="20"/>
+          <w:bdr w:val="none" w:sz="0" w:space="0" w:color="auto"/>
+        </w:rPr>
+        <w:t>i&lt;exp.</w:t>
+      </w:r>
+      <w:r>
+        <w:rPr>
+          <w:rFonts w:ascii="Courier New" w:eastAsia="Times New Roman" w:hAnsi="Courier New" w:cs="Courier New"/>
+          <w:color w:val="9876AA"/>
+          <w:sz w:val="20"/>
+          <w:szCs w:val="20"/>
+          <w:bdr w:val="none" w:sz="0" w:space="0" w:color="auto"/>
+        </w:rPr>
+        <w:t>length</w:t>
+      </w:r>
+      <w:r>
+        <w:rPr>
+          <w:rFonts w:ascii="Courier New" w:eastAsia="Times New Roman" w:hAnsi="Courier New" w:cs="Courier New"/>
+          <w:color w:val="CC7832"/>
+          <w:sz w:val="20"/>
+          <w:szCs w:val="20"/>
+          <w:bdr w:val="none" w:sz="0" w:space="0" w:color="auto"/>
+        </w:rPr>
+        <w:t>;</w:t>
+      </w:r>
+      <w:r>
+        <w:rPr>
+          <w:rFonts w:ascii="Courier New" w:eastAsia="Times New Roman" w:hAnsi="Courier New" w:cs="Courier New"/>
+          <w:color w:val="A9B7C6"/>
+          <w:sz w:val="20"/>
+          <w:szCs w:val="20"/>
+          <w:bdr w:val="none" w:sz="0" w:space="0" w:color="auto"/>
+        </w:rPr>
+        <w:t>i++)</w:t>
+      </w:r>
+      <w:r>
+        <w:rPr>
+          <w:rFonts w:ascii="Courier New" w:eastAsia="Times New Roman" w:hAnsi="Courier New" w:cs="Courier New"/>
+          <w:color w:val="A9B7C6"/>
+          <w:sz w:val="20"/>
+          <w:szCs w:val="20"/>
+          <w:bdr w:val="none" w:sz="0" w:space="0" w:color="auto"/>
+        </w:rPr>
+        <w:br/>
+        <w:t xml:space="preserve">        {</w:t>
+      </w:r>
+      <w:r>
+        <w:rPr>
+          <w:rFonts w:ascii="Courier New" w:eastAsia="Times New Roman" w:hAnsi="Courier New" w:cs="Courier New"/>
+          <w:color w:val="A9B7C6"/>
+          <w:sz w:val="20"/>
+          <w:szCs w:val="20"/>
+          <w:bdr w:val="none" w:sz="0" w:space="0" w:color="auto"/>
+        </w:rPr>
+        <w:br/>
+        <w:t xml:space="preserve">            </w:t>
+      </w:r>
+      <w:r>
+        <w:rPr>
+          <w:rFonts w:ascii="Courier New" w:eastAsia="Times New Roman" w:hAnsi="Courier New" w:cs="Courier New"/>
+          <w:color w:val="CC7832"/>
+          <w:sz w:val="20"/>
+          <w:szCs w:val="20"/>
+          <w:bdr w:val="none" w:sz="0" w:space="0" w:color="auto"/>
+        </w:rPr>
+        <w:t xml:space="preserve">int </w:t>
+      </w:r>
+      <w:r>
+        <w:rPr>
+          <w:rFonts w:ascii="Courier New" w:eastAsia="Times New Roman" w:hAnsi="Courier New" w:cs="Courier New"/>
+          <w:color w:val="A9B7C6"/>
+          <w:sz w:val="20"/>
+          <w:szCs w:val="20"/>
+          <w:bdr w:val="none" w:sz="0" w:space="0" w:color="auto"/>
+        </w:rPr>
+        <w:t>n = exp[i]</w:t>
+      </w:r>
+      <w:r>
+        <w:rPr>
+          <w:rFonts w:ascii="Courier New" w:eastAsia="Times New Roman" w:hAnsi="Courier New" w:cs="Courier New"/>
+          <w:color w:val="CC7832"/>
+          <w:sz w:val="20"/>
+          <w:szCs w:val="20"/>
+          <w:bdr w:val="none" w:sz="0" w:space="0" w:color="auto"/>
+        </w:rPr>
+        <w:t>;</w:t>
+      </w:r>
+      <w:r>
+        <w:rPr>
+          <w:rFonts w:ascii="Courier New" w:eastAsia="Times New Roman" w:hAnsi="Courier New" w:cs="Courier New"/>
+          <w:color w:val="CC7832"/>
+          <w:sz w:val="20"/>
+          <w:szCs w:val="20"/>
+          <w:bdr w:val="none" w:sz="0" w:space="0" w:color="auto"/>
+        </w:rPr>
+        <w:br/>
+      </w:r>
+      <w:r>
+        <w:rPr>
+          <w:rFonts w:ascii="Courier New" w:eastAsia="Times New Roman" w:hAnsi="Courier New" w:cs="Courier New"/>
+          <w:color w:val="CC7832"/>
+          <w:sz w:val="20"/>
+          <w:szCs w:val="20"/>
+          <w:bdr w:val="none" w:sz="0" w:space="0" w:color="auto"/>
+        </w:rPr>
+        <w:br/>
+        <w:t xml:space="preserve">            </w:t>
+      </w:r>
       <w:r>
         <w:rPr>
           <w:rFonts w:ascii="Courier New" w:eastAsia="Times New Roman" w:hAnsi="Courier New" w:cs="Courier New"/>
@@ -1759,7 +2321,7 @@
           <w:szCs w:val="20"/>
           <w:bdr w:val="none" w:sz="0" w:space="0" w:color="auto"/>
         </w:rPr>
-        <w:t xml:space="preserve"> </w:t>
+        <w:t xml:space="preserve">cCount </w:t>
       </w:r>
       <w:r>
         <w:rPr>
@@ -1795,586 +2357,6 @@
         <w:rPr>
           <w:rFonts w:ascii="Courier New" w:eastAsia="Times New Roman" w:hAnsi="Courier New" w:cs="Courier New"/>
           <w:color w:val="CC7832"/>
-          <w:sz w:val="20"/>
-          <w:szCs w:val="20"/>
-          <w:bdr w:val="none" w:sz="0" w:space="0" w:color="auto"/>
-        </w:rPr>
-        <w:br/>
-        <w:t xml:space="preserve">    public static  int </w:t>
-      </w:r>
-      <w:proofErr w:type="spellStart"/>
-      <w:r>
-        <w:rPr>
-          <w:rFonts w:ascii="Courier New" w:eastAsia="Times New Roman" w:hAnsi="Courier New" w:cs="Courier New"/>
-          <w:color w:val="FFC66D"/>
-          <w:sz w:val="20"/>
-          <w:szCs w:val="20"/>
-          <w:bdr w:val="none" w:sz="0" w:space="0" w:color="auto"/>
-        </w:rPr>
-        <w:t>RandomCount</w:t>
-      </w:r>
-      <w:proofErr w:type="spellEnd"/>
-      <w:r>
-        <w:rPr>
-          <w:rFonts w:ascii="Courier New" w:eastAsia="Times New Roman" w:hAnsi="Courier New" w:cs="Courier New"/>
-          <w:color w:val="A9B7C6"/>
-          <w:sz w:val="20"/>
-          <w:szCs w:val="20"/>
-          <w:bdr w:val="none" w:sz="0" w:space="0" w:color="auto"/>
-        </w:rPr>
-        <w:t>(</w:t>
-      </w:r>
-      <w:r>
-        <w:rPr>
-          <w:rFonts w:ascii="Courier New" w:eastAsia="Times New Roman" w:hAnsi="Courier New" w:cs="Courier New"/>
-          <w:color w:val="CC7832"/>
-          <w:sz w:val="20"/>
-          <w:szCs w:val="20"/>
-          <w:bdr w:val="none" w:sz="0" w:space="0" w:color="auto"/>
-        </w:rPr>
-        <w:t xml:space="preserve">int </w:t>
-      </w:r>
-      <w:r>
-        <w:rPr>
-          <w:rFonts w:ascii="Courier New" w:eastAsia="Times New Roman" w:hAnsi="Courier New" w:cs="Courier New"/>
-          <w:color w:val="A9B7C6"/>
-          <w:sz w:val="20"/>
-          <w:szCs w:val="20"/>
-          <w:bdr w:val="none" w:sz="0" w:space="0" w:color="auto"/>
-        </w:rPr>
-        <w:t>n) {</w:t>
-      </w:r>
-      <w:r>
-        <w:rPr>
-          <w:rFonts w:ascii="Courier New" w:eastAsia="Times New Roman" w:hAnsi="Courier New" w:cs="Courier New"/>
-          <w:color w:val="A9B7C6"/>
-          <w:sz w:val="20"/>
-          <w:szCs w:val="20"/>
-          <w:bdr w:val="none" w:sz="0" w:space="0" w:color="auto"/>
-        </w:rPr>
-        <w:br/>
-        <w:t xml:space="preserve">        Random </w:t>
-      </w:r>
-      <w:proofErr w:type="spellStart"/>
-      <w:r>
-        <w:rPr>
-          <w:rFonts w:ascii="Courier New" w:eastAsia="Times New Roman" w:hAnsi="Courier New" w:cs="Courier New"/>
-          <w:color w:val="A9B7C6"/>
-          <w:sz w:val="20"/>
-          <w:szCs w:val="20"/>
-          <w:bdr w:val="none" w:sz="0" w:space="0" w:color="auto"/>
-        </w:rPr>
-        <w:t>random</w:t>
-      </w:r>
-      <w:proofErr w:type="spellEnd"/>
-      <w:r>
-        <w:rPr>
-          <w:rFonts w:ascii="Courier New" w:eastAsia="Times New Roman" w:hAnsi="Courier New" w:cs="Courier New"/>
-          <w:color w:val="A9B7C6"/>
-          <w:sz w:val="20"/>
-          <w:szCs w:val="20"/>
-          <w:bdr w:val="none" w:sz="0" w:space="0" w:color="auto"/>
-        </w:rPr>
-        <w:t xml:space="preserve"> = </w:t>
-      </w:r>
-      <w:r>
-        <w:rPr>
-          <w:rFonts w:ascii="Courier New" w:eastAsia="Times New Roman" w:hAnsi="Courier New" w:cs="Courier New"/>
-          <w:color w:val="CC7832"/>
-          <w:sz w:val="20"/>
-          <w:szCs w:val="20"/>
-          <w:bdr w:val="none" w:sz="0" w:space="0" w:color="auto"/>
-        </w:rPr>
-        <w:t xml:space="preserve">new </w:t>
-      </w:r>
-      <w:r>
-        <w:rPr>
-          <w:rFonts w:ascii="Courier New" w:eastAsia="Times New Roman" w:hAnsi="Courier New" w:cs="Courier New"/>
-          <w:color w:val="A9B7C6"/>
-          <w:sz w:val="20"/>
-          <w:szCs w:val="20"/>
-          <w:bdr w:val="none" w:sz="0" w:space="0" w:color="auto"/>
-        </w:rPr>
-        <w:t>Random()</w:t>
-      </w:r>
-      <w:r>
-        <w:rPr>
-          <w:rFonts w:ascii="Courier New" w:eastAsia="Times New Roman" w:hAnsi="Courier New" w:cs="Courier New"/>
-          <w:color w:val="CC7832"/>
-          <w:sz w:val="20"/>
-          <w:szCs w:val="20"/>
-          <w:bdr w:val="none" w:sz="0" w:space="0" w:color="auto"/>
-        </w:rPr>
-        <w:t>;</w:t>
-      </w:r>
-      <w:r>
-        <w:rPr>
-          <w:rFonts w:ascii="Courier New" w:eastAsia="Times New Roman" w:hAnsi="Courier New" w:cs="Courier New"/>
-          <w:color w:val="CC7832"/>
-          <w:sz w:val="20"/>
-          <w:szCs w:val="20"/>
-          <w:bdr w:val="none" w:sz="0" w:space="0" w:color="auto"/>
-        </w:rPr>
-        <w:br/>
-        <w:t xml:space="preserve">        return </w:t>
-      </w:r>
-      <w:proofErr w:type="spellStart"/>
-      <w:r>
-        <w:rPr>
-          <w:rFonts w:ascii="Courier New" w:eastAsia="Times New Roman" w:hAnsi="Courier New" w:cs="Courier New"/>
-          <w:color w:val="A9B7C6"/>
-          <w:sz w:val="20"/>
-          <w:szCs w:val="20"/>
-          <w:bdr w:val="none" w:sz="0" w:space="0" w:color="auto"/>
-        </w:rPr>
-        <w:t>random.nextInt</w:t>
-      </w:r>
-      <w:proofErr w:type="spellEnd"/>
-      <w:r>
-        <w:rPr>
-          <w:rFonts w:ascii="Courier New" w:eastAsia="Times New Roman" w:hAnsi="Courier New" w:cs="Courier New"/>
-          <w:color w:val="A9B7C6"/>
-          <w:sz w:val="20"/>
-          <w:szCs w:val="20"/>
-          <w:bdr w:val="none" w:sz="0" w:space="0" w:color="auto"/>
-        </w:rPr>
-        <w:t>(n)</w:t>
-      </w:r>
-      <w:r>
-        <w:rPr>
-          <w:rFonts w:ascii="Courier New" w:eastAsia="Times New Roman" w:hAnsi="Courier New" w:cs="Courier New"/>
-          <w:color w:val="CC7832"/>
-          <w:sz w:val="20"/>
-          <w:szCs w:val="20"/>
-          <w:bdr w:val="none" w:sz="0" w:space="0" w:color="auto"/>
-        </w:rPr>
-        <w:t>;</w:t>
-      </w:r>
-      <w:r>
-        <w:rPr>
-          <w:rFonts w:ascii="Courier New" w:eastAsia="Times New Roman" w:hAnsi="Courier New" w:cs="Courier New"/>
-          <w:color w:val="CC7832"/>
-          <w:sz w:val="20"/>
-          <w:szCs w:val="20"/>
-          <w:bdr w:val="none" w:sz="0" w:space="0" w:color="auto"/>
-        </w:rPr>
-        <w:br/>
-        <w:t xml:space="preserve">    </w:t>
-      </w:r>
-      <w:r>
-        <w:rPr>
-          <w:rFonts w:ascii="Courier New" w:eastAsia="Times New Roman" w:hAnsi="Courier New" w:cs="Courier New"/>
-          <w:color w:val="A9B7C6"/>
-          <w:sz w:val="20"/>
-          <w:szCs w:val="20"/>
-          <w:bdr w:val="none" w:sz="0" w:space="0" w:color="auto"/>
-        </w:rPr>
-        <w:t>}</w:t>
-      </w:r>
-      <w:r>
-        <w:rPr>
-          <w:rFonts w:ascii="Courier New" w:eastAsia="Times New Roman" w:hAnsi="Courier New" w:cs="Courier New"/>
-          <w:color w:val="A9B7C6"/>
-          <w:sz w:val="20"/>
-          <w:szCs w:val="20"/>
-          <w:bdr w:val="none" w:sz="0" w:space="0" w:color="auto"/>
-        </w:rPr>
-        <w:br/>
-      </w:r>
-      <w:r>
-        <w:rPr>
-          <w:rFonts w:ascii="Courier New" w:eastAsia="Times New Roman" w:hAnsi="Courier New" w:cs="Courier New"/>
-          <w:color w:val="A9B7C6"/>
-          <w:sz w:val="20"/>
-          <w:szCs w:val="20"/>
-          <w:bdr w:val="none" w:sz="0" w:space="0" w:color="auto"/>
-        </w:rPr>
-        <w:br/>
-        <w:t xml:space="preserve">    </w:t>
-      </w:r>
-      <w:r>
-        <w:rPr>
-          <w:rFonts w:ascii="Courier New" w:eastAsia="Times New Roman" w:hAnsi="Courier New" w:cs="Courier New"/>
-          <w:color w:val="CC7832"/>
-          <w:sz w:val="20"/>
-          <w:szCs w:val="20"/>
-          <w:bdr w:val="none" w:sz="0" w:space="0" w:color="auto"/>
-        </w:rPr>
-        <w:t xml:space="preserve">public static void </w:t>
-      </w:r>
-      <w:r>
-        <w:rPr>
-          <w:rFonts w:ascii="Courier New" w:eastAsia="Times New Roman" w:hAnsi="Courier New" w:cs="Courier New"/>
-          <w:color w:val="FFC66D"/>
-          <w:sz w:val="20"/>
-          <w:szCs w:val="20"/>
-          <w:bdr w:val="none" w:sz="0" w:space="0" w:color="auto"/>
-        </w:rPr>
-        <w:t>main</w:t>
-      </w:r>
-      <w:r>
-        <w:rPr>
-          <w:rFonts w:ascii="Courier New" w:eastAsia="Times New Roman" w:hAnsi="Courier New" w:cs="Courier New"/>
-          <w:color w:val="A9B7C6"/>
-          <w:sz w:val="20"/>
-          <w:szCs w:val="20"/>
-          <w:bdr w:val="none" w:sz="0" w:space="0" w:color="auto"/>
-        </w:rPr>
-        <w:t xml:space="preserve">(String[] </w:t>
-      </w:r>
-      <w:proofErr w:type="spellStart"/>
-      <w:r>
-        <w:rPr>
-          <w:rFonts w:ascii="Courier New" w:eastAsia="Times New Roman" w:hAnsi="Courier New" w:cs="Courier New"/>
-          <w:color w:val="A9B7C6"/>
-          <w:sz w:val="20"/>
-          <w:szCs w:val="20"/>
-          <w:bdr w:val="none" w:sz="0" w:space="0" w:color="auto"/>
-        </w:rPr>
-        <w:t>args</w:t>
-      </w:r>
-      <w:proofErr w:type="spellEnd"/>
-      <w:r>
-        <w:rPr>
-          <w:rFonts w:ascii="Courier New" w:eastAsia="Times New Roman" w:hAnsi="Courier New" w:cs="Courier New"/>
-          <w:color w:val="A9B7C6"/>
-          <w:sz w:val="20"/>
-          <w:szCs w:val="20"/>
-          <w:bdr w:val="none" w:sz="0" w:space="0" w:color="auto"/>
-        </w:rPr>
-        <w:t>) {</w:t>
-      </w:r>
-      <w:r>
-        <w:rPr>
-          <w:rFonts w:ascii="Courier New" w:eastAsia="Times New Roman" w:hAnsi="Courier New" w:cs="Courier New"/>
-          <w:color w:val="A9B7C6"/>
-          <w:sz w:val="20"/>
-          <w:szCs w:val="20"/>
-          <w:bdr w:val="none" w:sz="0" w:space="0" w:color="auto"/>
-        </w:rPr>
-        <w:br/>
-        <w:t xml:space="preserve">        </w:t>
-      </w:r>
-      <w:r>
-        <w:rPr>
-          <w:rFonts w:ascii="Courier New" w:eastAsia="Times New Roman" w:hAnsi="Courier New" w:cs="Courier New"/>
-          <w:color w:val="CC7832"/>
-          <w:sz w:val="20"/>
-          <w:szCs w:val="20"/>
-          <w:bdr w:val="none" w:sz="0" w:space="0" w:color="auto"/>
-        </w:rPr>
-        <w:t>int</w:t>
-      </w:r>
-      <w:r>
-        <w:rPr>
-          <w:rFonts w:ascii="Courier New" w:eastAsia="Times New Roman" w:hAnsi="Courier New" w:cs="Courier New"/>
-          <w:color w:val="A9B7C6"/>
-          <w:sz w:val="20"/>
-          <w:szCs w:val="20"/>
-          <w:bdr w:val="none" w:sz="0" w:space="0" w:color="auto"/>
-        </w:rPr>
-        <w:t>[] exp= {</w:t>
-      </w:r>
-      <w:r>
-        <w:rPr>
-          <w:rFonts w:ascii="Courier New" w:eastAsia="Times New Roman" w:hAnsi="Courier New" w:cs="Courier New"/>
-          <w:color w:val="6897BB"/>
-          <w:sz w:val="20"/>
-          <w:szCs w:val="20"/>
-          <w:bdr w:val="none" w:sz="0" w:space="0" w:color="auto"/>
-        </w:rPr>
-        <w:t>1000</w:t>
-      </w:r>
-      <w:r>
-        <w:rPr>
-          <w:rFonts w:ascii="Courier New" w:eastAsia="Times New Roman" w:hAnsi="Courier New" w:cs="Courier New"/>
-          <w:color w:val="CC7832"/>
-          <w:sz w:val="20"/>
-          <w:szCs w:val="20"/>
-          <w:bdr w:val="none" w:sz="0" w:space="0" w:color="auto"/>
-        </w:rPr>
-        <w:t>,</w:t>
-      </w:r>
-      <w:r>
-        <w:rPr>
-          <w:rFonts w:ascii="Courier New" w:eastAsia="Times New Roman" w:hAnsi="Courier New" w:cs="Courier New"/>
-          <w:color w:val="6897BB"/>
-          <w:sz w:val="20"/>
-          <w:szCs w:val="20"/>
-          <w:bdr w:val="none" w:sz="0" w:space="0" w:color="auto"/>
-        </w:rPr>
-        <w:t>2000</w:t>
-      </w:r>
-      <w:r>
-        <w:rPr>
-          <w:rFonts w:ascii="Courier New" w:eastAsia="Times New Roman" w:hAnsi="Courier New" w:cs="Courier New"/>
-          <w:color w:val="CC7832"/>
-          <w:sz w:val="20"/>
-          <w:szCs w:val="20"/>
-          <w:bdr w:val="none" w:sz="0" w:space="0" w:color="auto"/>
-        </w:rPr>
-        <w:t>,</w:t>
-      </w:r>
-      <w:r>
-        <w:rPr>
-          <w:rFonts w:ascii="Courier New" w:eastAsia="Times New Roman" w:hAnsi="Courier New" w:cs="Courier New"/>
-          <w:color w:val="6897BB"/>
-          <w:sz w:val="20"/>
-          <w:szCs w:val="20"/>
-          <w:bdr w:val="none" w:sz="0" w:space="0" w:color="auto"/>
-        </w:rPr>
-        <w:t>4000</w:t>
-      </w:r>
-      <w:r>
-        <w:rPr>
-          <w:rFonts w:ascii="Courier New" w:eastAsia="Times New Roman" w:hAnsi="Courier New" w:cs="Courier New"/>
-          <w:color w:val="CC7832"/>
-          <w:sz w:val="20"/>
-          <w:szCs w:val="20"/>
-          <w:bdr w:val="none" w:sz="0" w:space="0" w:color="auto"/>
-        </w:rPr>
-        <w:t>,</w:t>
-      </w:r>
-      <w:r>
-        <w:rPr>
-          <w:rFonts w:ascii="Courier New" w:eastAsia="Times New Roman" w:hAnsi="Courier New" w:cs="Courier New"/>
-          <w:color w:val="6897BB"/>
-          <w:sz w:val="20"/>
-          <w:szCs w:val="20"/>
-          <w:bdr w:val="none" w:sz="0" w:space="0" w:color="auto"/>
-        </w:rPr>
-        <w:t>8000</w:t>
-      </w:r>
-      <w:r>
-        <w:rPr>
-          <w:rFonts w:ascii="Courier New" w:eastAsia="Times New Roman" w:hAnsi="Courier New" w:cs="Courier New"/>
-          <w:color w:val="CC7832"/>
-          <w:sz w:val="20"/>
-          <w:szCs w:val="20"/>
-          <w:bdr w:val="none" w:sz="0" w:space="0" w:color="auto"/>
-        </w:rPr>
-        <w:t>,</w:t>
-      </w:r>
-      <w:r>
-        <w:rPr>
-          <w:rFonts w:ascii="Courier New" w:eastAsia="Times New Roman" w:hAnsi="Courier New" w:cs="Courier New"/>
-          <w:color w:val="6897BB"/>
-          <w:sz w:val="20"/>
-          <w:szCs w:val="20"/>
-          <w:bdr w:val="none" w:sz="0" w:space="0" w:color="auto"/>
-        </w:rPr>
-        <w:t>16000</w:t>
-      </w:r>
-      <w:r>
-        <w:rPr>
-          <w:rFonts w:ascii="Courier New" w:eastAsia="Times New Roman" w:hAnsi="Courier New" w:cs="Courier New"/>
-          <w:color w:val="CC7832"/>
-          <w:sz w:val="20"/>
-          <w:szCs w:val="20"/>
-          <w:bdr w:val="none" w:sz="0" w:space="0" w:color="auto"/>
-        </w:rPr>
-        <w:t>,</w:t>
-      </w:r>
-      <w:r>
-        <w:rPr>
-          <w:rFonts w:ascii="Courier New" w:eastAsia="Times New Roman" w:hAnsi="Courier New" w:cs="Courier New"/>
-          <w:color w:val="6897BB"/>
-          <w:sz w:val="20"/>
-          <w:szCs w:val="20"/>
-          <w:bdr w:val="none" w:sz="0" w:space="0" w:color="auto"/>
-        </w:rPr>
-        <w:t>32000</w:t>
-      </w:r>
-      <w:r>
-        <w:rPr>
-          <w:rFonts w:ascii="Courier New" w:eastAsia="Times New Roman" w:hAnsi="Courier New" w:cs="Courier New"/>
-          <w:color w:val="CC7832"/>
-          <w:sz w:val="20"/>
-          <w:szCs w:val="20"/>
-          <w:bdr w:val="none" w:sz="0" w:space="0" w:color="auto"/>
-        </w:rPr>
-        <w:t xml:space="preserve">, </w:t>
-      </w:r>
-      <w:r>
-        <w:rPr>
-          <w:rFonts w:ascii="Courier New" w:eastAsia="Times New Roman" w:hAnsi="Courier New" w:cs="Courier New"/>
-          <w:color w:val="6897BB"/>
-          <w:sz w:val="20"/>
-          <w:szCs w:val="20"/>
-          <w:bdr w:val="none" w:sz="0" w:space="0" w:color="auto"/>
-        </w:rPr>
-        <w:t>64000</w:t>
-      </w:r>
-      <w:r>
-        <w:rPr>
-          <w:rFonts w:ascii="Courier New" w:eastAsia="Times New Roman" w:hAnsi="Courier New" w:cs="Courier New"/>
-          <w:color w:val="A9B7C6"/>
-          <w:sz w:val="20"/>
-          <w:szCs w:val="20"/>
-          <w:bdr w:val="none" w:sz="0" w:space="0" w:color="auto"/>
-        </w:rPr>
-        <w:t>}</w:t>
-      </w:r>
-      <w:r>
-        <w:rPr>
-          <w:rFonts w:ascii="Courier New" w:eastAsia="Times New Roman" w:hAnsi="Courier New" w:cs="Courier New"/>
-          <w:color w:val="CC7832"/>
-          <w:sz w:val="20"/>
-          <w:szCs w:val="20"/>
-          <w:bdr w:val="none" w:sz="0" w:space="0" w:color="auto"/>
-        </w:rPr>
-        <w:t>;</w:t>
-      </w:r>
-      <w:r>
-        <w:rPr>
-          <w:rFonts w:ascii="Courier New" w:eastAsia="Times New Roman" w:hAnsi="Courier New" w:cs="Courier New"/>
-          <w:color w:val="CC7832"/>
-          <w:sz w:val="20"/>
-          <w:szCs w:val="20"/>
-          <w:bdr w:val="none" w:sz="0" w:space="0" w:color="auto"/>
-        </w:rPr>
-        <w:br/>
-        <w:t xml:space="preserve">        for</w:t>
-      </w:r>
-      <w:r>
-        <w:rPr>
-          <w:rFonts w:ascii="Courier New" w:eastAsia="Times New Roman" w:hAnsi="Courier New" w:cs="Courier New"/>
-          <w:color w:val="A9B7C6"/>
-          <w:sz w:val="20"/>
-          <w:szCs w:val="20"/>
-          <w:bdr w:val="none" w:sz="0" w:space="0" w:color="auto"/>
-        </w:rPr>
-        <w:t>(</w:t>
-      </w:r>
-      <w:r>
-        <w:rPr>
-          <w:rFonts w:ascii="Courier New" w:eastAsia="Times New Roman" w:hAnsi="Courier New" w:cs="Courier New"/>
-          <w:color w:val="CC7832"/>
-          <w:sz w:val="20"/>
-          <w:szCs w:val="20"/>
-          <w:bdr w:val="none" w:sz="0" w:space="0" w:color="auto"/>
-        </w:rPr>
-        <w:t xml:space="preserve">int </w:t>
-      </w:r>
-      <w:proofErr w:type="spellStart"/>
-      <w:r>
-        <w:rPr>
-          <w:rFonts w:ascii="Courier New" w:eastAsia="Times New Roman" w:hAnsi="Courier New" w:cs="Courier New"/>
-          <w:color w:val="A9B7C6"/>
-          <w:sz w:val="20"/>
-          <w:szCs w:val="20"/>
-          <w:bdr w:val="none" w:sz="0" w:space="0" w:color="auto"/>
-        </w:rPr>
-        <w:t>i</w:t>
-      </w:r>
-      <w:proofErr w:type="spellEnd"/>
-      <w:r>
-        <w:rPr>
-          <w:rFonts w:ascii="Courier New" w:eastAsia="Times New Roman" w:hAnsi="Courier New" w:cs="Courier New"/>
-          <w:color w:val="A9B7C6"/>
-          <w:sz w:val="20"/>
-          <w:szCs w:val="20"/>
-          <w:bdr w:val="none" w:sz="0" w:space="0" w:color="auto"/>
-        </w:rPr>
-        <w:t>=</w:t>
-      </w:r>
-      <w:r>
-        <w:rPr>
-          <w:rFonts w:ascii="Courier New" w:eastAsia="Times New Roman" w:hAnsi="Courier New" w:cs="Courier New"/>
-          <w:color w:val="6897BB"/>
-          <w:sz w:val="20"/>
-          <w:szCs w:val="20"/>
-          <w:bdr w:val="none" w:sz="0" w:space="0" w:color="auto"/>
-        </w:rPr>
-        <w:t>0</w:t>
-      </w:r>
-      <w:r>
-        <w:rPr>
-          <w:rFonts w:ascii="Courier New" w:eastAsia="Times New Roman" w:hAnsi="Courier New" w:cs="Courier New"/>
-          <w:color w:val="CC7832"/>
-          <w:sz w:val="20"/>
-          <w:szCs w:val="20"/>
-          <w:bdr w:val="none" w:sz="0" w:space="0" w:color="auto"/>
-        </w:rPr>
-        <w:t>;</w:t>
-      </w:r>
-      <w:r>
-        <w:rPr>
-          <w:rFonts w:ascii="Courier New" w:eastAsia="Times New Roman" w:hAnsi="Courier New" w:cs="Courier New"/>
-          <w:color w:val="A9B7C6"/>
-          <w:sz w:val="20"/>
-          <w:szCs w:val="20"/>
-          <w:bdr w:val="none" w:sz="0" w:space="0" w:color="auto"/>
-        </w:rPr>
-        <w:t>i&lt;</w:t>
-      </w:r>
-      <w:proofErr w:type="spellStart"/>
-      <w:r>
-        <w:rPr>
-          <w:rFonts w:ascii="Courier New" w:eastAsia="Times New Roman" w:hAnsi="Courier New" w:cs="Courier New"/>
-          <w:color w:val="A9B7C6"/>
-          <w:sz w:val="20"/>
-          <w:szCs w:val="20"/>
-          <w:bdr w:val="none" w:sz="0" w:space="0" w:color="auto"/>
-        </w:rPr>
-        <w:t>exp.</w:t>
-      </w:r>
-      <w:r>
-        <w:rPr>
-          <w:rFonts w:ascii="Courier New" w:eastAsia="Times New Roman" w:hAnsi="Courier New" w:cs="Courier New"/>
-          <w:color w:val="9876AA"/>
-          <w:sz w:val="20"/>
-          <w:szCs w:val="20"/>
-          <w:bdr w:val="none" w:sz="0" w:space="0" w:color="auto"/>
-        </w:rPr>
-        <w:t>length</w:t>
-      </w:r>
-      <w:r>
-        <w:rPr>
-          <w:rFonts w:ascii="Courier New" w:eastAsia="Times New Roman" w:hAnsi="Courier New" w:cs="Courier New"/>
-          <w:color w:val="CC7832"/>
-          <w:sz w:val="20"/>
-          <w:szCs w:val="20"/>
-          <w:bdr w:val="none" w:sz="0" w:space="0" w:color="auto"/>
-        </w:rPr>
-        <w:t>;</w:t>
-      </w:r>
-      <w:r>
-        <w:rPr>
-          <w:rFonts w:ascii="Courier New" w:eastAsia="Times New Roman" w:hAnsi="Courier New" w:cs="Courier New"/>
-          <w:color w:val="A9B7C6"/>
-          <w:sz w:val="20"/>
-          <w:szCs w:val="20"/>
-          <w:bdr w:val="none" w:sz="0" w:space="0" w:color="auto"/>
-        </w:rPr>
-        <w:t>i</w:t>
-      </w:r>
-      <w:proofErr w:type="spellEnd"/>
-      <w:r>
-        <w:rPr>
-          <w:rFonts w:ascii="Courier New" w:eastAsia="Times New Roman" w:hAnsi="Courier New" w:cs="Courier New"/>
-          <w:color w:val="A9B7C6"/>
-          <w:sz w:val="20"/>
-          <w:szCs w:val="20"/>
-          <w:bdr w:val="none" w:sz="0" w:space="0" w:color="auto"/>
-        </w:rPr>
-        <w:t>++)</w:t>
-      </w:r>
-      <w:r>
-        <w:rPr>
-          <w:rFonts w:ascii="Courier New" w:eastAsia="Times New Roman" w:hAnsi="Courier New" w:cs="Courier New"/>
-          <w:color w:val="A9B7C6"/>
-          <w:sz w:val="20"/>
-          <w:szCs w:val="20"/>
-          <w:bdr w:val="none" w:sz="0" w:space="0" w:color="auto"/>
-        </w:rPr>
-        <w:br/>
-        <w:t xml:space="preserve">        {</w:t>
-      </w:r>
-      <w:r>
-        <w:rPr>
-          <w:rFonts w:ascii="Courier New" w:eastAsia="Times New Roman" w:hAnsi="Courier New" w:cs="Courier New"/>
-          <w:color w:val="A9B7C6"/>
           <w:sz w:val="20"/>
           <w:szCs w:val="20"/>
           <w:bdr w:val="none" w:sz="0" w:space="0" w:color="auto"/>
@@ -2385,6 +2367,119 @@
       <w:r>
         <w:rPr>
           <w:rFonts w:ascii="Courier New" w:eastAsia="Times New Roman" w:hAnsi="Courier New" w:cs="Courier New"/>
+          <w:color w:val="A9B7C6"/>
+          <w:sz w:val="20"/>
+          <w:szCs w:val="20"/>
+          <w:bdr w:val="none" w:sz="0" w:space="0" w:color="auto"/>
+        </w:rPr>
+        <w:t xml:space="preserve">UF_HWQUPC uf_hwqupc = </w:t>
+      </w:r>
+      <w:r>
+        <w:rPr>
+          <w:rFonts w:ascii="Courier New" w:eastAsia="Times New Roman" w:hAnsi="Courier New" w:cs="Courier New"/>
+          <w:color w:val="CC7832"/>
+          <w:sz w:val="20"/>
+          <w:szCs w:val="20"/>
+          <w:bdr w:val="none" w:sz="0" w:space="0" w:color="auto"/>
+        </w:rPr>
+        <w:t xml:space="preserve">new </w:t>
+      </w:r>
+      <w:r>
+        <w:rPr>
+          <w:rFonts w:ascii="Courier New" w:eastAsia="Times New Roman" w:hAnsi="Courier New" w:cs="Courier New"/>
+          <w:color w:val="A9B7C6"/>
+          <w:sz w:val="20"/>
+          <w:szCs w:val="20"/>
+          <w:bdr w:val="none" w:sz="0" w:space="0" w:color="auto"/>
+        </w:rPr>
+        <w:t>UF_HWQUPC(n)</w:t>
+      </w:r>
+      <w:r>
+        <w:rPr>
+          <w:rFonts w:ascii="Courier New" w:eastAsia="Times New Roman" w:hAnsi="Courier New" w:cs="Courier New"/>
+          <w:color w:val="CC7832"/>
+          <w:sz w:val="20"/>
+          <w:szCs w:val="20"/>
+          <w:bdr w:val="none" w:sz="0" w:space="0" w:color="auto"/>
+        </w:rPr>
+        <w:t>;</w:t>
+      </w:r>
+      <w:r>
+        <w:rPr>
+          <w:rFonts w:ascii="Courier New" w:eastAsia="Times New Roman" w:hAnsi="Courier New" w:cs="Courier New"/>
+          <w:color w:val="CC7832"/>
+          <w:sz w:val="20"/>
+          <w:szCs w:val="20"/>
+          <w:bdr w:val="none" w:sz="0" w:space="0" w:color="auto"/>
+        </w:rPr>
+        <w:br/>
+        <w:t xml:space="preserve">            while</w:t>
+      </w:r>
+      <w:r>
+        <w:rPr>
+          <w:rFonts w:ascii="Courier New" w:eastAsia="Times New Roman" w:hAnsi="Courier New" w:cs="Courier New"/>
+          <w:color w:val="A9B7C6"/>
+          <w:sz w:val="20"/>
+          <w:szCs w:val="20"/>
+          <w:bdr w:val="none" w:sz="0" w:space="0" w:color="auto"/>
+        </w:rPr>
+        <w:t xml:space="preserve">(uf_hwqupc.components() != </w:t>
+      </w:r>
+      <w:r>
+        <w:rPr>
+          <w:rFonts w:ascii="Courier New" w:eastAsia="Times New Roman" w:hAnsi="Courier New" w:cs="Courier New"/>
+          <w:color w:val="6897BB"/>
+          <w:sz w:val="20"/>
+          <w:szCs w:val="20"/>
+          <w:bdr w:val="none" w:sz="0" w:space="0" w:color="auto"/>
+        </w:rPr>
+        <w:t>1</w:t>
+      </w:r>
+      <w:r>
+        <w:rPr>
+          <w:rFonts w:ascii="Courier New" w:eastAsia="Times New Roman" w:hAnsi="Courier New" w:cs="Courier New"/>
+          <w:color w:val="A9B7C6"/>
+          <w:sz w:val="20"/>
+          <w:szCs w:val="20"/>
+          <w:bdr w:val="none" w:sz="0" w:space="0" w:color="auto"/>
+        </w:rPr>
+        <w:t>)</w:t>
+      </w:r>
+      <w:r>
+        <w:rPr>
+          <w:rFonts w:ascii="Courier New" w:eastAsia="Times New Roman" w:hAnsi="Courier New" w:cs="Courier New"/>
+          <w:color w:val="A9B7C6"/>
+          <w:sz w:val="20"/>
+          <w:szCs w:val="20"/>
+          <w:bdr w:val="none" w:sz="0" w:space="0" w:color="auto"/>
+        </w:rPr>
+        <w:br/>
+        <w:t xml:space="preserve">            {</w:t>
+      </w:r>
+      <w:r>
+        <w:rPr>
+          <w:rFonts w:ascii="Courier New" w:eastAsia="Times New Roman" w:hAnsi="Courier New" w:cs="Courier New"/>
+          <w:color w:val="A9B7C6"/>
+          <w:sz w:val="20"/>
+          <w:szCs w:val="20"/>
+          <w:bdr w:val="none" w:sz="0" w:space="0" w:color="auto"/>
+        </w:rPr>
+        <w:br/>
+      </w:r>
+      <w:r>
+        <w:rPr>
+          <w:rFonts w:ascii="Courier New" w:eastAsia="Times New Roman" w:hAnsi="Courier New" w:cs="Courier New"/>
+          <w:color w:val="A9B7C6"/>
+          <w:sz w:val="20"/>
+          <w:szCs w:val="20"/>
+          <w:bdr w:val="none" w:sz="0" w:space="0" w:color="auto"/>
+        </w:rPr>
+        <w:br/>
+        <w:t xml:space="preserve">                </w:t>
+      </w:r>
+      <w:r>
+        <w:rPr>
+          <w:rFonts w:ascii="Courier New" w:eastAsia="Times New Roman" w:hAnsi="Courier New" w:cs="Courier New"/>
           <w:color w:val="CC7832"/>
           <w:sz w:val="20"/>
           <w:szCs w:val="20"/>
@@ -2400,29 +2495,29 @@
           <w:szCs w:val="20"/>
           <w:bdr w:val="none" w:sz="0" w:space="0" w:color="auto"/>
         </w:rPr>
-        <w:t>n = exp[</w:t>
-      </w:r>
-      <w:proofErr w:type="spellStart"/>
-      <w:r>
-        <w:rPr>
-          <w:rFonts w:ascii="Courier New" w:eastAsia="Times New Roman" w:hAnsi="Courier New" w:cs="Courier New"/>
-          <w:color w:val="A9B7C6"/>
-          <w:sz w:val="20"/>
-          <w:szCs w:val="20"/>
-          <w:bdr w:val="none" w:sz="0" w:space="0" w:color="auto"/>
-        </w:rPr>
-        <w:t>i</w:t>
-      </w:r>
-      <w:proofErr w:type="spellEnd"/>
-      <w:r>
-        <w:rPr>
-          <w:rFonts w:ascii="Courier New" w:eastAsia="Times New Roman" w:hAnsi="Courier New" w:cs="Courier New"/>
-          <w:color w:val="A9B7C6"/>
-          <w:sz w:val="20"/>
-          <w:szCs w:val="20"/>
-          <w:bdr w:val="none" w:sz="0" w:space="0" w:color="auto"/>
-        </w:rPr>
-        <w:t>]</w:t>
+        <w:t xml:space="preserve">p= </w:t>
+      </w:r>
+      <w:r>
+        <w:rPr>
+          <w:rFonts w:ascii="Courier New" w:eastAsia="Times New Roman" w:hAnsi="Courier New" w:cs="Courier New"/>
+          <w:i/>
+          <w:iCs/>
+          <w:color w:val="A9B7C6"/>
+          <w:sz w:val="20"/>
+          <w:szCs w:val="20"/>
+          <w:bdr w:val="none" w:sz="0" w:space="0" w:color="auto"/>
+        </w:rPr>
+        <w:t>RandomCount</w:t>
+      </w:r>
+      <w:r>
+        <w:rPr>
+          <w:rFonts w:ascii="Courier New" w:eastAsia="Times New Roman" w:hAnsi="Courier New" w:cs="Courier New"/>
+          <w:color w:val="A9B7C6"/>
+          <w:sz w:val="20"/>
+          <w:szCs w:val="20"/>
+          <w:bdr w:val="none" w:sz="0" w:space="0" w:color="auto"/>
+        </w:rPr>
+        <w:t>(n)</w:t>
       </w:r>
       <w:r>
         <w:rPr>
@@ -2443,6 +2538,49 @@
           <w:bdr w:val="none" w:sz="0" w:space="0" w:color="auto"/>
         </w:rPr>
         <w:br/>
+        <w:t xml:space="preserve">                int </w:t>
+      </w:r>
+      <w:r>
+        <w:rPr>
+          <w:rFonts w:ascii="Courier New" w:eastAsia="Times New Roman" w:hAnsi="Courier New" w:cs="Courier New"/>
+          <w:color w:val="A9B7C6"/>
+          <w:sz w:val="20"/>
+          <w:szCs w:val="20"/>
+          <w:bdr w:val="none" w:sz="0" w:space="0" w:color="auto"/>
+        </w:rPr>
+        <w:t xml:space="preserve">q= </w:t>
+      </w:r>
+      <w:r>
+        <w:rPr>
+          <w:rFonts w:ascii="Courier New" w:eastAsia="Times New Roman" w:hAnsi="Courier New" w:cs="Courier New"/>
+          <w:i/>
+          <w:iCs/>
+          <w:color w:val="A9B7C6"/>
+          <w:sz w:val="20"/>
+          <w:szCs w:val="20"/>
+          <w:bdr w:val="none" w:sz="0" w:space="0" w:color="auto"/>
+        </w:rPr>
+        <w:t>RandomCount</w:t>
+      </w:r>
+      <w:r>
+        <w:rPr>
+          <w:rFonts w:ascii="Courier New" w:eastAsia="Times New Roman" w:hAnsi="Courier New" w:cs="Courier New"/>
+          <w:color w:val="A9B7C6"/>
+          <w:sz w:val="20"/>
+          <w:szCs w:val="20"/>
+          <w:bdr w:val="none" w:sz="0" w:space="0" w:color="auto"/>
+        </w:rPr>
+        <w:t>(n)</w:t>
+      </w:r>
+      <w:r>
+        <w:rPr>
+          <w:rFonts w:ascii="Courier New" w:eastAsia="Times New Roman" w:hAnsi="Courier New" w:cs="Courier New"/>
+          <w:color w:val="CC7832"/>
+          <w:sz w:val="20"/>
+          <w:szCs w:val="20"/>
+          <w:bdr w:val="none" w:sz="0" w:space="0" w:color="auto"/>
+        </w:rPr>
+        <w:t>;</w:t>
       </w:r>
       <w:r>
         <w:rPr>
@@ -2453,9 +2591,268 @@
           <w:bdr w:val="none" w:sz="0" w:space="0" w:color="auto"/>
         </w:rPr>
         <w:br/>
-        <w:t xml:space="preserve">            </w:t>
-      </w:r>
-      <w:proofErr w:type="spellStart"/>
+        <w:t xml:space="preserve">                </w:t>
+      </w:r>
+      <w:r>
+        <w:rPr>
+          <w:rFonts w:ascii="Courier New" w:eastAsia="Times New Roman" w:hAnsi="Courier New" w:cs="Courier New"/>
+          <w:i/>
+          <w:iCs/>
+          <w:color w:val="A9B7C6"/>
+          <w:sz w:val="20"/>
+          <w:szCs w:val="20"/>
+          <w:bdr w:val="none" w:sz="0" w:space="0" w:color="auto"/>
+        </w:rPr>
+        <w:t>count</w:t>
+      </w:r>
+      <w:r>
+        <w:rPr>
+          <w:rFonts w:ascii="Courier New" w:eastAsia="Times New Roman" w:hAnsi="Courier New" w:cs="Courier New"/>
+          <w:color w:val="A9B7C6"/>
+          <w:sz w:val="20"/>
+          <w:szCs w:val="20"/>
+          <w:bdr w:val="none" w:sz="0" w:space="0" w:color="auto"/>
+        </w:rPr>
+        <w:t>()</w:t>
+      </w:r>
+      <w:r>
+        <w:rPr>
+          <w:rFonts w:ascii="Courier New" w:eastAsia="Times New Roman" w:hAnsi="Courier New" w:cs="Courier New"/>
+          <w:color w:val="CC7832"/>
+          <w:sz w:val="20"/>
+          <w:szCs w:val="20"/>
+          <w:bdr w:val="none" w:sz="0" w:space="0" w:color="auto"/>
+        </w:rPr>
+        <w:t>;</w:t>
+      </w:r>
+      <w:r>
+        <w:rPr>
+          <w:rFonts w:ascii="Courier New" w:eastAsia="Times New Roman" w:hAnsi="Courier New" w:cs="Courier New"/>
+          <w:color w:val="CC7832"/>
+          <w:sz w:val="20"/>
+          <w:szCs w:val="20"/>
+          <w:bdr w:val="none" w:sz="0" w:space="0" w:color="auto"/>
+        </w:rPr>
+        <w:br/>
+        <w:t xml:space="preserve">                if</w:t>
+      </w:r>
+      <w:r>
+        <w:rPr>
+          <w:rFonts w:ascii="Courier New" w:eastAsia="Times New Roman" w:hAnsi="Courier New" w:cs="Courier New"/>
+          <w:color w:val="A9B7C6"/>
+          <w:sz w:val="20"/>
+          <w:szCs w:val="20"/>
+          <w:bdr w:val="none" w:sz="0" w:space="0" w:color="auto"/>
+        </w:rPr>
+        <w:t>(p==q)</w:t>
+      </w:r>
+      <w:r>
+        <w:rPr>
+          <w:rFonts w:ascii="Courier New" w:eastAsia="Times New Roman" w:hAnsi="Courier New" w:cs="Courier New"/>
+          <w:color w:val="A9B7C6"/>
+          <w:sz w:val="20"/>
+          <w:szCs w:val="20"/>
+          <w:bdr w:val="none" w:sz="0" w:space="0" w:color="auto"/>
+        </w:rPr>
+        <w:br/>
+        <w:t xml:space="preserve">                    </w:t>
+      </w:r>
+      <w:r>
+        <w:rPr>
+          <w:rFonts w:ascii="Courier New" w:eastAsia="Times New Roman" w:hAnsi="Courier New" w:cs="Courier New"/>
+          <w:color w:val="CC7832"/>
+          <w:sz w:val="20"/>
+          <w:szCs w:val="20"/>
+          <w:bdr w:val="none" w:sz="0" w:space="0" w:color="auto"/>
+        </w:rPr>
+        <w:t>continue;</w:t>
+      </w:r>
+      <w:r>
+        <w:rPr>
+          <w:rFonts w:ascii="Courier New" w:eastAsia="Times New Roman" w:hAnsi="Courier New" w:cs="Courier New"/>
+          <w:color w:val="CC7832"/>
+          <w:sz w:val="20"/>
+          <w:szCs w:val="20"/>
+          <w:bdr w:val="none" w:sz="0" w:space="0" w:color="auto"/>
+        </w:rPr>
+        <w:br/>
+        <w:t xml:space="preserve">                if</w:t>
+      </w:r>
+      <w:r>
+        <w:rPr>
+          <w:rFonts w:ascii="Courier New" w:eastAsia="Times New Roman" w:hAnsi="Courier New" w:cs="Courier New"/>
+          <w:color w:val="A9B7C6"/>
+          <w:sz w:val="20"/>
+          <w:szCs w:val="20"/>
+          <w:bdr w:val="none" w:sz="0" w:space="0" w:color="auto"/>
+        </w:rPr>
+        <w:t>(uf_hwqupc.connected(p</w:t>
+      </w:r>
+      <w:r>
+        <w:rPr>
+          <w:rFonts w:ascii="Courier New" w:eastAsia="Times New Roman" w:hAnsi="Courier New" w:cs="Courier New"/>
+          <w:color w:val="CC7832"/>
+          <w:sz w:val="20"/>
+          <w:szCs w:val="20"/>
+          <w:bdr w:val="none" w:sz="0" w:space="0" w:color="auto"/>
+        </w:rPr>
+        <w:t xml:space="preserve">, </w:t>
+      </w:r>
+      <w:r>
+        <w:rPr>
+          <w:rFonts w:ascii="Courier New" w:eastAsia="Times New Roman" w:hAnsi="Courier New" w:cs="Courier New"/>
+          <w:color w:val="A9B7C6"/>
+          <w:sz w:val="20"/>
+          <w:szCs w:val="20"/>
+          <w:bdr w:val="none" w:sz="0" w:space="0" w:color="auto"/>
+        </w:rPr>
+        <w:t xml:space="preserve">q)) </w:t>
+      </w:r>
+      <w:r>
+        <w:rPr>
+          <w:rFonts w:ascii="Courier New" w:eastAsia="Times New Roman" w:hAnsi="Courier New" w:cs="Courier New"/>
+          <w:color w:val="CC7832"/>
+          <w:sz w:val="20"/>
+          <w:szCs w:val="20"/>
+          <w:bdr w:val="none" w:sz="0" w:space="0" w:color="auto"/>
+        </w:rPr>
+        <w:t>continue;</w:t>
+      </w:r>
+      <w:r>
+        <w:rPr>
+          <w:rFonts w:ascii="Courier New" w:eastAsia="Times New Roman" w:hAnsi="Courier New" w:cs="Courier New"/>
+          <w:color w:val="CC7832"/>
+          <w:sz w:val="20"/>
+          <w:szCs w:val="20"/>
+          <w:bdr w:val="none" w:sz="0" w:space="0" w:color="auto"/>
+        </w:rPr>
+        <w:br/>
+        <w:t xml:space="preserve">                else </w:t>
+      </w:r>
+      <w:r>
+        <w:rPr>
+          <w:rFonts w:ascii="Courier New" w:eastAsia="Times New Roman" w:hAnsi="Courier New" w:cs="Courier New"/>
+          <w:color w:val="A9B7C6"/>
+          <w:sz w:val="20"/>
+          <w:szCs w:val="20"/>
+          <w:bdr w:val="none" w:sz="0" w:space="0" w:color="auto"/>
+        </w:rPr>
+        <w:t>{</w:t>
+      </w:r>
+      <w:r>
+        <w:rPr>
+          <w:rFonts w:ascii="Courier New" w:eastAsia="Times New Roman" w:hAnsi="Courier New" w:cs="Courier New"/>
+          <w:color w:val="A9B7C6"/>
+          <w:sz w:val="20"/>
+          <w:szCs w:val="20"/>
+          <w:bdr w:val="none" w:sz="0" w:space="0" w:color="auto"/>
+        </w:rPr>
+        <w:br/>
+        <w:t xml:space="preserve">                    uf_hwqupc.union(p</w:t>
+      </w:r>
+      <w:r>
+        <w:rPr>
+          <w:rFonts w:ascii="Courier New" w:eastAsia="Times New Roman" w:hAnsi="Courier New" w:cs="Courier New"/>
+          <w:color w:val="CC7832"/>
+          <w:sz w:val="20"/>
+          <w:szCs w:val="20"/>
+          <w:bdr w:val="none" w:sz="0" w:space="0" w:color="auto"/>
+        </w:rPr>
+        <w:t xml:space="preserve">, </w:t>
+      </w:r>
+      <w:r>
+        <w:rPr>
+          <w:rFonts w:ascii="Courier New" w:eastAsia="Times New Roman" w:hAnsi="Courier New" w:cs="Courier New"/>
+          <w:color w:val="A9B7C6"/>
+          <w:sz w:val="20"/>
+          <w:szCs w:val="20"/>
+          <w:bdr w:val="none" w:sz="0" w:space="0" w:color="auto"/>
+        </w:rPr>
+        <w:t>q)</w:t>
+      </w:r>
+      <w:r>
+        <w:rPr>
+          <w:rFonts w:ascii="Courier New" w:eastAsia="Times New Roman" w:hAnsi="Courier New" w:cs="Courier New"/>
+          <w:color w:val="CC7832"/>
+          <w:sz w:val="20"/>
+          <w:szCs w:val="20"/>
+          <w:bdr w:val="none" w:sz="0" w:space="0" w:color="auto"/>
+        </w:rPr>
+        <w:t>;</w:t>
+      </w:r>
+      <w:r>
+        <w:rPr>
+          <w:rFonts w:ascii="Courier New" w:eastAsia="Times New Roman" w:hAnsi="Courier New" w:cs="Courier New"/>
+          <w:color w:val="CC7832"/>
+          <w:sz w:val="20"/>
+          <w:szCs w:val="20"/>
+          <w:bdr w:val="none" w:sz="0" w:space="0" w:color="auto"/>
+        </w:rPr>
+        <w:br/>
+      </w:r>
+      <w:r>
+        <w:rPr>
+          <w:rFonts w:ascii="Courier New" w:eastAsia="Times New Roman" w:hAnsi="Courier New" w:cs="Courier New"/>
+          <w:color w:val="CC7832"/>
+          <w:sz w:val="20"/>
+          <w:szCs w:val="20"/>
+          <w:bdr w:val="none" w:sz="0" w:space="0" w:color="auto"/>
+        </w:rPr>
+        <w:br/>
+      </w:r>
+      <w:r>
+        <w:rPr>
+          <w:rFonts w:ascii="Courier New" w:eastAsia="Times New Roman" w:hAnsi="Courier New" w:cs="Courier New"/>
+          <w:color w:val="CC7832"/>
+          <w:sz w:val="20"/>
+          <w:szCs w:val="20"/>
+          <w:bdr w:val="none" w:sz="0" w:space="0" w:color="auto"/>
+        </w:rPr>
+        <w:br/>
+        <w:t xml:space="preserve">                </w:t>
+      </w:r>
+      <w:r>
+        <w:rPr>
+          <w:rFonts w:ascii="Courier New" w:eastAsia="Times New Roman" w:hAnsi="Courier New" w:cs="Courier New"/>
+          <w:color w:val="A9B7C6"/>
+          <w:sz w:val="20"/>
+          <w:szCs w:val="20"/>
+          <w:bdr w:val="none" w:sz="0" w:space="0" w:color="auto"/>
+        </w:rPr>
+        <w:t>}</w:t>
+      </w:r>
+      <w:r>
+        <w:rPr>
+          <w:rFonts w:ascii="Courier New" w:eastAsia="Times New Roman" w:hAnsi="Courier New" w:cs="Courier New"/>
+          <w:color w:val="A9B7C6"/>
+          <w:sz w:val="20"/>
+          <w:szCs w:val="20"/>
+          <w:bdr w:val="none" w:sz="0" w:space="0" w:color="auto"/>
+        </w:rPr>
+        <w:br/>
+      </w:r>
+      <w:r>
+        <w:rPr>
+          <w:rFonts w:ascii="Courier New" w:eastAsia="Times New Roman" w:hAnsi="Courier New" w:cs="Courier New"/>
+          <w:color w:val="A9B7C6"/>
+          <w:sz w:val="20"/>
+          <w:szCs w:val="20"/>
+          <w:bdr w:val="none" w:sz="0" w:space="0" w:color="auto"/>
+        </w:rPr>
+        <w:br/>
+        <w:t xml:space="preserve">            }</w:t>
+      </w:r>
+      <w:r>
+        <w:rPr>
+          <w:rFonts w:ascii="Courier New" w:eastAsia="Times New Roman" w:hAnsi="Courier New" w:cs="Courier New"/>
+          <w:color w:val="A9B7C6"/>
+          <w:sz w:val="20"/>
+          <w:szCs w:val="20"/>
+          <w:bdr w:val="none" w:sz="0" w:space="0" w:color="auto"/>
+        </w:rPr>
+        <w:br/>
+        <w:t xml:space="preserve">            System.</w:t>
+      </w:r>
       <w:r>
         <w:rPr>
           <w:rFonts w:ascii="Courier New" w:eastAsia="Times New Roman" w:hAnsi="Courier New" w:cs="Courier New"/>
@@ -2466,9 +2863,58 @@
           <w:szCs w:val="20"/>
           <w:bdr w:val="none" w:sz="0" w:space="0" w:color="auto"/>
         </w:rPr>
-        <w:t>cCount</w:t>
-      </w:r>
-      <w:proofErr w:type="spellEnd"/>
+        <w:t>out</w:t>
+      </w:r>
+      <w:r>
+        <w:rPr>
+          <w:rFonts w:ascii="Courier New" w:eastAsia="Times New Roman" w:hAnsi="Courier New" w:cs="Courier New"/>
+          <w:color w:val="A9B7C6"/>
+          <w:sz w:val="20"/>
+          <w:szCs w:val="20"/>
+          <w:bdr w:val="none" w:sz="0" w:space="0" w:color="auto"/>
+        </w:rPr>
+        <w:t>.println(</w:t>
+      </w:r>
+      <w:r>
+        <w:rPr>
+          <w:rFonts w:ascii="Courier New" w:eastAsia="Times New Roman" w:hAnsi="Courier New" w:cs="Courier New"/>
+          <w:color w:val="6A8759"/>
+          <w:sz w:val="20"/>
+          <w:szCs w:val="20"/>
+          <w:bdr w:val="none" w:sz="0" w:space="0" w:color="auto"/>
+        </w:rPr>
+        <w:t xml:space="preserve">"Sites= " </w:t>
+      </w:r>
+      <w:r>
+        <w:rPr>
+          <w:rFonts w:ascii="Courier New" w:eastAsia="Times New Roman" w:hAnsi="Courier New" w:cs="Courier New"/>
+          <w:color w:val="A9B7C6"/>
+          <w:sz w:val="20"/>
+          <w:szCs w:val="20"/>
+          <w:bdr w:val="none" w:sz="0" w:space="0" w:color="auto"/>
+        </w:rPr>
+        <w:t>+ n +</w:t>
+      </w:r>
+      <w:r>
+        <w:rPr>
+          <w:rFonts w:ascii="Courier New" w:eastAsia="Times New Roman" w:hAnsi="Courier New" w:cs="Courier New"/>
+          <w:color w:val="6A8759"/>
+          <w:sz w:val="20"/>
+          <w:szCs w:val="20"/>
+          <w:bdr w:val="none" w:sz="0" w:space="0" w:color="auto"/>
+        </w:rPr>
+        <w:t>" Connection Count= "</w:t>
+      </w:r>
+      <w:r>
+        <w:rPr>
+          <w:rFonts w:ascii="Courier New" w:eastAsia="Times New Roman" w:hAnsi="Courier New" w:cs="Courier New"/>
+          <w:color w:val="A9B7C6"/>
+          <w:sz w:val="20"/>
+          <w:szCs w:val="20"/>
+          <w:bdr w:val="none" w:sz="0" w:space="0" w:color="auto"/>
+        </w:rPr>
+        <w:t xml:space="preserve">+ </w:t>
+      </w:r>
       <w:r>
         <w:rPr>
           <w:rFonts w:ascii="Courier New" w:eastAsia="Times New Roman" w:hAnsi="Courier New" w:cs="Courier New"/>
@@ -2479,27 +2925,17 @@
           <w:szCs w:val="20"/>
           <w:bdr w:val="none" w:sz="0" w:space="0" w:color="auto"/>
         </w:rPr>
-        <w:t xml:space="preserve"> </w:t>
-      </w:r>
-      <w:r>
-        <w:rPr>
-          <w:rFonts w:ascii="Courier New" w:eastAsia="Times New Roman" w:hAnsi="Courier New" w:cs="Courier New"/>
-          <w:color w:val="A9B7C6"/>
-          <w:sz w:val="20"/>
-          <w:szCs w:val="20"/>
-          <w:bdr w:val="none" w:sz="0" w:space="0" w:color="auto"/>
-        </w:rPr>
-        <w:t>=</w:t>
-      </w:r>
-      <w:r>
-        <w:rPr>
-          <w:rFonts w:ascii="Courier New" w:eastAsia="Times New Roman" w:hAnsi="Courier New" w:cs="Courier New"/>
-          <w:color w:val="6897BB"/>
-          <w:sz w:val="20"/>
-          <w:szCs w:val="20"/>
-          <w:bdr w:val="none" w:sz="0" w:space="0" w:color="auto"/>
-        </w:rPr>
-        <w:t>0</w:t>
+        <w:t>cCount</w:t>
+      </w:r>
+      <w:r>
+        <w:rPr>
+          <w:rFonts w:ascii="Courier New" w:eastAsia="Times New Roman" w:hAnsi="Courier New" w:cs="Courier New"/>
+          <w:color w:val="A9B7C6"/>
+          <w:sz w:val="20"/>
+          <w:szCs w:val="20"/>
+          <w:bdr w:val="none" w:sz="0" w:space="0" w:color="auto"/>
+        </w:rPr>
+        <w:t>)</w:t>
       </w:r>
       <w:r>
         <w:rPr>
@@ -2520,132 +2956,28 @@
           <w:bdr w:val="none" w:sz="0" w:space="0" w:color="auto"/>
         </w:rPr>
         <w:br/>
-        <w:t xml:space="preserve">            </w:t>
-      </w:r>
-      <w:r>
-        <w:rPr>
-          <w:rFonts w:ascii="Courier New" w:eastAsia="Times New Roman" w:hAnsi="Courier New" w:cs="Courier New"/>
-          <w:color w:val="A9B7C6"/>
-          <w:sz w:val="20"/>
-          <w:szCs w:val="20"/>
-          <w:bdr w:val="none" w:sz="0" w:space="0" w:color="auto"/>
-        </w:rPr>
-        <w:t xml:space="preserve">UF_HWQUPC </w:t>
-      </w:r>
-      <w:proofErr w:type="spellStart"/>
-      <w:r>
-        <w:rPr>
-          <w:rFonts w:ascii="Courier New" w:eastAsia="Times New Roman" w:hAnsi="Courier New" w:cs="Courier New"/>
-          <w:color w:val="A9B7C6"/>
-          <w:sz w:val="20"/>
-          <w:szCs w:val="20"/>
-          <w:bdr w:val="none" w:sz="0" w:space="0" w:color="auto"/>
-        </w:rPr>
-        <w:t>uf_hwqupc</w:t>
-      </w:r>
-      <w:proofErr w:type="spellEnd"/>
-      <w:r>
-        <w:rPr>
-          <w:rFonts w:ascii="Courier New" w:eastAsia="Times New Roman" w:hAnsi="Courier New" w:cs="Courier New"/>
-          <w:color w:val="A9B7C6"/>
-          <w:sz w:val="20"/>
-          <w:szCs w:val="20"/>
-          <w:bdr w:val="none" w:sz="0" w:space="0" w:color="auto"/>
-        </w:rPr>
-        <w:t xml:space="preserve"> = </w:t>
-      </w:r>
-      <w:r>
-        <w:rPr>
-          <w:rFonts w:ascii="Courier New" w:eastAsia="Times New Roman" w:hAnsi="Courier New" w:cs="Courier New"/>
-          <w:color w:val="CC7832"/>
-          <w:sz w:val="20"/>
-          <w:szCs w:val="20"/>
-          <w:bdr w:val="none" w:sz="0" w:space="0" w:color="auto"/>
-        </w:rPr>
-        <w:t xml:space="preserve">new </w:t>
-      </w:r>
-      <w:r>
-        <w:rPr>
-          <w:rFonts w:ascii="Courier New" w:eastAsia="Times New Roman" w:hAnsi="Courier New" w:cs="Courier New"/>
-          <w:color w:val="A9B7C6"/>
-          <w:sz w:val="20"/>
-          <w:szCs w:val="20"/>
-          <w:bdr w:val="none" w:sz="0" w:space="0" w:color="auto"/>
-        </w:rPr>
-        <w:t>UF_HWQUPC(n)</w:t>
-      </w:r>
-      <w:r>
-        <w:rPr>
-          <w:rFonts w:ascii="Courier New" w:eastAsia="Times New Roman" w:hAnsi="Courier New" w:cs="Courier New"/>
-          <w:color w:val="CC7832"/>
-          <w:sz w:val="20"/>
-          <w:szCs w:val="20"/>
-          <w:bdr w:val="none" w:sz="0" w:space="0" w:color="auto"/>
-        </w:rPr>
-        <w:t>;</w:t>
-      </w:r>
-      <w:r>
-        <w:rPr>
-          <w:rFonts w:ascii="Courier New" w:eastAsia="Times New Roman" w:hAnsi="Courier New" w:cs="Courier New"/>
-          <w:color w:val="CC7832"/>
+        <w:t xml:space="preserve">        </w:t>
+      </w:r>
+      <w:r>
+        <w:rPr>
+          <w:rFonts w:ascii="Courier New" w:eastAsia="Times New Roman" w:hAnsi="Courier New" w:cs="Courier New"/>
+          <w:color w:val="A9B7C6"/>
+          <w:sz w:val="20"/>
+          <w:szCs w:val="20"/>
+          <w:bdr w:val="none" w:sz="0" w:space="0" w:color="auto"/>
+        </w:rPr>
+        <w:t>}</w:t>
+      </w:r>
+      <w:r>
+        <w:rPr>
+          <w:rFonts w:ascii="Courier New" w:eastAsia="Times New Roman" w:hAnsi="Courier New" w:cs="Courier New"/>
+          <w:color w:val="A9B7C6"/>
           <w:sz w:val="20"/>
           <w:szCs w:val="20"/>
           <w:bdr w:val="none" w:sz="0" w:space="0" w:color="auto"/>
         </w:rPr>
         <w:br/>
-        <w:t xml:space="preserve">            while</w:t>
-      </w:r>
-      <w:r>
-        <w:rPr>
-          <w:rFonts w:ascii="Courier New" w:eastAsia="Times New Roman" w:hAnsi="Courier New" w:cs="Courier New"/>
-          <w:color w:val="A9B7C6"/>
-          <w:sz w:val="20"/>
-          <w:szCs w:val="20"/>
-          <w:bdr w:val="none" w:sz="0" w:space="0" w:color="auto"/>
-        </w:rPr>
-        <w:t>(</w:t>
-      </w:r>
-      <w:proofErr w:type="spellStart"/>
-      <w:r>
-        <w:rPr>
-          <w:rFonts w:ascii="Courier New" w:eastAsia="Times New Roman" w:hAnsi="Courier New" w:cs="Courier New"/>
-          <w:color w:val="A9B7C6"/>
-          <w:sz w:val="20"/>
-          <w:szCs w:val="20"/>
-          <w:bdr w:val="none" w:sz="0" w:space="0" w:color="auto"/>
-        </w:rPr>
-        <w:t>uf_hwqupc.components</w:t>
-      </w:r>
-      <w:proofErr w:type="spellEnd"/>
-      <w:r>
-        <w:rPr>
-          <w:rFonts w:ascii="Courier New" w:eastAsia="Times New Roman" w:hAnsi="Courier New" w:cs="Courier New"/>
-          <w:color w:val="A9B7C6"/>
-          <w:sz w:val="20"/>
-          <w:szCs w:val="20"/>
-          <w:bdr w:val="none" w:sz="0" w:space="0" w:color="auto"/>
-        </w:rPr>
-        <w:t xml:space="preserve">() != </w:t>
-      </w:r>
-      <w:r>
-        <w:rPr>
-          <w:rFonts w:ascii="Courier New" w:eastAsia="Times New Roman" w:hAnsi="Courier New" w:cs="Courier New"/>
-          <w:color w:val="6897BB"/>
-          <w:sz w:val="20"/>
-          <w:szCs w:val="20"/>
-          <w:bdr w:val="none" w:sz="0" w:space="0" w:color="auto"/>
-        </w:rPr>
-        <w:t>1</w:t>
-      </w:r>
-      <w:r>
-        <w:rPr>
-          <w:rFonts w:ascii="Courier New" w:eastAsia="Times New Roman" w:hAnsi="Courier New" w:cs="Courier New"/>
-          <w:color w:val="A9B7C6"/>
-          <w:sz w:val="20"/>
-          <w:szCs w:val="20"/>
-          <w:bdr w:val="none" w:sz="0" w:space="0" w:color="auto"/>
-        </w:rPr>
-        <w:t>)</w:t>
+        <w:t xml:space="preserve">    }</w:t>
       </w:r>
       <w:r>
         <w:rPr>
@@ -2656,7 +2988,37 @@
           <w:bdr w:val="none" w:sz="0" w:space="0" w:color="auto"/>
         </w:rPr>
         <w:br/>
-        <w:t xml:space="preserve">            {</w:t>
+        <w:t xml:space="preserve">    </w:t>
+      </w:r>
+      <w:r>
+        <w:rPr>
+          <w:rFonts w:ascii="Courier New" w:eastAsia="Times New Roman" w:hAnsi="Courier New" w:cs="Courier New"/>
+          <w:color w:val="CC7832"/>
+          <w:sz w:val="20"/>
+          <w:szCs w:val="20"/>
+          <w:bdr w:val="none" w:sz="0" w:space="0" w:color="auto"/>
+        </w:rPr>
+        <w:t xml:space="preserve">public static int </w:t>
+      </w:r>
+      <w:r>
+        <w:rPr>
+          <w:rFonts w:ascii="Courier New" w:eastAsia="Times New Roman" w:hAnsi="Courier New" w:cs="Courier New"/>
+          <w:color w:val="FFC66D"/>
+          <w:sz w:val="20"/>
+          <w:szCs w:val="20"/>
+          <w:bdr w:val="none" w:sz="0" w:space="0" w:color="auto"/>
+        </w:rPr>
+        <w:t>count</w:t>
+      </w:r>
+      <w:r>
+        <w:rPr>
+          <w:rFonts w:ascii="Courier New" w:eastAsia="Times New Roman" w:hAnsi="Courier New" w:cs="Courier New"/>
+          <w:color w:val="A9B7C6"/>
+          <w:sz w:val="20"/>
+          <w:szCs w:val="20"/>
+          <w:bdr w:val="none" w:sz="0" w:space="0" w:color="auto"/>
+        </w:rPr>
+        <w:t>()</w:t>
       </w:r>
       <w:r>
         <w:rPr>
@@ -2676,443 +3038,29 @@
           <w:szCs w:val="20"/>
           <w:bdr w:val="none" w:sz="0" w:space="0" w:color="auto"/>
         </w:rPr>
+        <w:lastRenderedPageBreak/>
+        <w:t xml:space="preserve">    {</w:t>
+      </w:r>
+      <w:r>
+        <w:rPr>
+          <w:rFonts w:ascii="Courier New" w:eastAsia="Times New Roman" w:hAnsi="Courier New" w:cs="Courier New"/>
+          <w:color w:val="A9B7C6"/>
+          <w:sz w:val="20"/>
+          <w:szCs w:val="20"/>
+          <w:bdr w:val="none" w:sz="0" w:space="0" w:color="auto"/>
+        </w:rPr>
         <w:br/>
-        <w:t xml:space="preserve">                </w:t>
-      </w:r>
-      <w:r>
-        <w:rPr>
-          <w:rFonts w:ascii="Courier New" w:eastAsia="Times New Roman" w:hAnsi="Courier New" w:cs="Courier New"/>
-          <w:color w:val="CC7832"/>
-          <w:sz w:val="20"/>
-          <w:szCs w:val="20"/>
-          <w:bdr w:val="none" w:sz="0" w:space="0" w:color="auto"/>
-        </w:rPr>
-        <w:t xml:space="preserve">int </w:t>
-      </w:r>
-      <w:r>
-        <w:rPr>
-          <w:rFonts w:ascii="Courier New" w:eastAsia="Times New Roman" w:hAnsi="Courier New" w:cs="Courier New"/>
-          <w:color w:val="A9B7C6"/>
-          <w:sz w:val="20"/>
-          <w:szCs w:val="20"/>
-          <w:bdr w:val="none" w:sz="0" w:space="0" w:color="auto"/>
-        </w:rPr>
-        <w:t xml:space="preserve">p= </w:t>
-      </w:r>
-      <w:proofErr w:type="spellStart"/>
-      <w:r>
-        <w:rPr>
-          <w:rFonts w:ascii="Courier New" w:eastAsia="Times New Roman" w:hAnsi="Courier New" w:cs="Courier New"/>
-          <w:i/>
-          <w:iCs/>
-          <w:color w:val="A9B7C6"/>
-          <w:sz w:val="20"/>
-          <w:szCs w:val="20"/>
-          <w:bdr w:val="none" w:sz="0" w:space="0" w:color="auto"/>
-        </w:rPr>
-        <w:t>RandomCount</w:t>
-      </w:r>
-      <w:proofErr w:type="spellEnd"/>
-      <w:r>
-        <w:rPr>
-          <w:rFonts w:ascii="Courier New" w:eastAsia="Times New Roman" w:hAnsi="Courier New" w:cs="Courier New"/>
-          <w:color w:val="A9B7C6"/>
-          <w:sz w:val="20"/>
-          <w:szCs w:val="20"/>
-          <w:bdr w:val="none" w:sz="0" w:space="0" w:color="auto"/>
-        </w:rPr>
-        <w:t>(n)</w:t>
-      </w:r>
-      <w:r>
-        <w:rPr>
-          <w:rFonts w:ascii="Courier New" w:eastAsia="Times New Roman" w:hAnsi="Courier New" w:cs="Courier New"/>
-          <w:color w:val="CC7832"/>
-          <w:sz w:val="20"/>
-          <w:szCs w:val="20"/>
-          <w:bdr w:val="none" w:sz="0" w:space="0" w:color="auto"/>
-        </w:rPr>
-        <w:t>;</w:t>
-      </w:r>
-      <w:r>
-        <w:rPr>
-          <w:rFonts w:ascii="Courier New" w:eastAsia="Times New Roman" w:hAnsi="Courier New" w:cs="Courier New"/>
-          <w:color w:val="CC7832"/>
-          <w:sz w:val="20"/>
-          <w:szCs w:val="20"/>
-          <w:bdr w:val="none" w:sz="0" w:space="0" w:color="auto"/>
-        </w:rPr>
-        <w:br/>
-        <w:t xml:space="preserve">                int </w:t>
-      </w:r>
-      <w:r>
-        <w:rPr>
-          <w:rFonts w:ascii="Courier New" w:eastAsia="Times New Roman" w:hAnsi="Courier New" w:cs="Courier New"/>
-          <w:color w:val="A9B7C6"/>
-          <w:sz w:val="20"/>
-          <w:szCs w:val="20"/>
-          <w:bdr w:val="none" w:sz="0" w:space="0" w:color="auto"/>
-        </w:rPr>
-        <w:t xml:space="preserve">q= </w:t>
-      </w:r>
-      <w:proofErr w:type="spellStart"/>
-      <w:r>
-        <w:rPr>
-          <w:rFonts w:ascii="Courier New" w:eastAsia="Times New Roman" w:hAnsi="Courier New" w:cs="Courier New"/>
-          <w:i/>
-          <w:iCs/>
-          <w:color w:val="A9B7C6"/>
-          <w:sz w:val="20"/>
-          <w:szCs w:val="20"/>
-          <w:bdr w:val="none" w:sz="0" w:space="0" w:color="auto"/>
-        </w:rPr>
-        <w:t>RandomCount</w:t>
-      </w:r>
-      <w:proofErr w:type="spellEnd"/>
-      <w:r>
-        <w:rPr>
-          <w:rFonts w:ascii="Courier New" w:eastAsia="Times New Roman" w:hAnsi="Courier New" w:cs="Courier New"/>
-          <w:color w:val="A9B7C6"/>
-          <w:sz w:val="20"/>
-          <w:szCs w:val="20"/>
-          <w:bdr w:val="none" w:sz="0" w:space="0" w:color="auto"/>
-        </w:rPr>
-        <w:t>(n)</w:t>
-      </w:r>
-      <w:r>
-        <w:rPr>
-          <w:rFonts w:ascii="Courier New" w:eastAsia="Times New Roman" w:hAnsi="Courier New" w:cs="Courier New"/>
-          <w:color w:val="CC7832"/>
-          <w:sz w:val="20"/>
-          <w:szCs w:val="20"/>
-          <w:bdr w:val="none" w:sz="0" w:space="0" w:color="auto"/>
-        </w:rPr>
-        <w:t>;</w:t>
-      </w:r>
-      <w:r>
-        <w:rPr>
-          <w:rFonts w:ascii="Courier New" w:eastAsia="Times New Roman" w:hAnsi="Courier New" w:cs="Courier New"/>
-          <w:color w:val="CC7832"/>
-          <w:sz w:val="20"/>
-          <w:szCs w:val="20"/>
-          <w:bdr w:val="none" w:sz="0" w:space="0" w:color="auto"/>
-        </w:rPr>
-        <w:br/>
-        <w:t xml:space="preserve">                </w:t>
-      </w:r>
-      <w:r>
-        <w:rPr>
-          <w:rFonts w:ascii="Courier New" w:eastAsia="Times New Roman" w:hAnsi="Courier New" w:cs="Courier New"/>
-          <w:i/>
-          <w:iCs/>
-          <w:color w:val="A9B7C6"/>
-          <w:sz w:val="20"/>
-          <w:szCs w:val="20"/>
-          <w:bdr w:val="none" w:sz="0" w:space="0" w:color="auto"/>
-        </w:rPr>
-        <w:t>count</w:t>
-      </w:r>
-      <w:r>
-        <w:rPr>
-          <w:rFonts w:ascii="Courier New" w:eastAsia="Times New Roman" w:hAnsi="Courier New" w:cs="Courier New"/>
-          <w:color w:val="A9B7C6"/>
-          <w:sz w:val="20"/>
-          <w:szCs w:val="20"/>
-          <w:bdr w:val="none" w:sz="0" w:space="0" w:color="auto"/>
-        </w:rPr>
-        <w:t>()</w:t>
-      </w:r>
-      <w:r>
-        <w:rPr>
-          <w:rFonts w:ascii="Courier New" w:eastAsia="Times New Roman" w:hAnsi="Courier New" w:cs="Courier New"/>
-          <w:color w:val="CC7832"/>
-          <w:sz w:val="20"/>
-          <w:szCs w:val="20"/>
-          <w:bdr w:val="none" w:sz="0" w:space="0" w:color="auto"/>
-        </w:rPr>
-        <w:t>;</w:t>
-      </w:r>
-      <w:r>
-        <w:rPr>
-          <w:rFonts w:ascii="Courier New" w:eastAsia="Times New Roman" w:hAnsi="Courier New" w:cs="Courier New"/>
-          <w:color w:val="CC7832"/>
-          <w:sz w:val="20"/>
-          <w:szCs w:val="20"/>
-          <w:bdr w:val="none" w:sz="0" w:space="0" w:color="auto"/>
-        </w:rPr>
-        <w:br/>
-        <w:t xml:space="preserve">                if</w:t>
-      </w:r>
-      <w:r>
-        <w:rPr>
-          <w:rFonts w:ascii="Courier New" w:eastAsia="Times New Roman" w:hAnsi="Courier New" w:cs="Courier New"/>
-          <w:color w:val="A9B7C6"/>
-          <w:sz w:val="20"/>
-          <w:szCs w:val="20"/>
-          <w:bdr w:val="none" w:sz="0" w:space="0" w:color="auto"/>
-        </w:rPr>
-        <w:t>(p==q)</w:t>
-      </w:r>
-      <w:r>
-        <w:rPr>
-          <w:rFonts w:ascii="Courier New" w:eastAsia="Times New Roman" w:hAnsi="Courier New" w:cs="Courier New"/>
-          <w:color w:val="A9B7C6"/>
-          <w:sz w:val="20"/>
-          <w:szCs w:val="20"/>
-          <w:bdr w:val="none" w:sz="0" w:space="0" w:color="auto"/>
-        </w:rPr>
-        <w:br/>
-        <w:t xml:space="preserve">                    </w:t>
-      </w:r>
-      <w:r>
-        <w:rPr>
-          <w:rFonts w:ascii="Courier New" w:eastAsia="Times New Roman" w:hAnsi="Courier New" w:cs="Courier New"/>
-          <w:color w:val="CC7832"/>
-          <w:sz w:val="20"/>
-          <w:szCs w:val="20"/>
-          <w:bdr w:val="none" w:sz="0" w:space="0" w:color="auto"/>
-        </w:rPr>
-        <w:t>continue;</w:t>
-      </w:r>
-      <w:r>
-        <w:rPr>
-          <w:rFonts w:ascii="Courier New" w:eastAsia="Times New Roman" w:hAnsi="Courier New" w:cs="Courier New"/>
-          <w:color w:val="CC7832"/>
-          <w:sz w:val="20"/>
-          <w:szCs w:val="20"/>
-          <w:bdr w:val="none" w:sz="0" w:space="0" w:color="auto"/>
-        </w:rPr>
-        <w:br/>
-        <w:t xml:space="preserve">                if</w:t>
-      </w:r>
-      <w:r>
-        <w:rPr>
-          <w:rFonts w:ascii="Courier New" w:eastAsia="Times New Roman" w:hAnsi="Courier New" w:cs="Courier New"/>
-          <w:color w:val="A9B7C6"/>
-          <w:sz w:val="20"/>
-          <w:szCs w:val="20"/>
-          <w:bdr w:val="none" w:sz="0" w:space="0" w:color="auto"/>
-        </w:rPr>
-        <w:t>(</w:t>
-      </w:r>
-      <w:proofErr w:type="spellStart"/>
-      <w:r>
-        <w:rPr>
-          <w:rFonts w:ascii="Courier New" w:eastAsia="Times New Roman" w:hAnsi="Courier New" w:cs="Courier New"/>
-          <w:color w:val="A9B7C6"/>
-          <w:sz w:val="20"/>
-          <w:szCs w:val="20"/>
-          <w:bdr w:val="none" w:sz="0" w:space="0" w:color="auto"/>
-        </w:rPr>
-        <w:t>uf_hwqupc.connected</w:t>
-      </w:r>
-      <w:proofErr w:type="spellEnd"/>
-      <w:r>
-        <w:rPr>
-          <w:rFonts w:ascii="Courier New" w:eastAsia="Times New Roman" w:hAnsi="Courier New" w:cs="Courier New"/>
-          <w:color w:val="A9B7C6"/>
-          <w:sz w:val="20"/>
-          <w:szCs w:val="20"/>
-          <w:bdr w:val="none" w:sz="0" w:space="0" w:color="auto"/>
-        </w:rPr>
-        <w:t>(p</w:t>
-      </w:r>
-      <w:r>
-        <w:rPr>
-          <w:rFonts w:ascii="Courier New" w:eastAsia="Times New Roman" w:hAnsi="Courier New" w:cs="Courier New"/>
-          <w:color w:val="CC7832"/>
-          <w:sz w:val="20"/>
-          <w:szCs w:val="20"/>
-          <w:bdr w:val="none" w:sz="0" w:space="0" w:color="auto"/>
-        </w:rPr>
-        <w:t xml:space="preserve">, </w:t>
-      </w:r>
-      <w:r>
-        <w:rPr>
-          <w:rFonts w:ascii="Courier New" w:eastAsia="Times New Roman" w:hAnsi="Courier New" w:cs="Courier New"/>
-          <w:color w:val="A9B7C6"/>
-          <w:sz w:val="20"/>
-          <w:szCs w:val="20"/>
-          <w:bdr w:val="none" w:sz="0" w:space="0" w:color="auto"/>
-        </w:rPr>
-        <w:t xml:space="preserve">q)) </w:t>
-      </w:r>
-      <w:r>
-        <w:rPr>
-          <w:rFonts w:ascii="Courier New" w:eastAsia="Times New Roman" w:hAnsi="Courier New" w:cs="Courier New"/>
-          <w:color w:val="CC7832"/>
-          <w:sz w:val="20"/>
-          <w:szCs w:val="20"/>
-          <w:bdr w:val="none" w:sz="0" w:space="0" w:color="auto"/>
-        </w:rPr>
-        <w:t>continue;</w:t>
-      </w:r>
-      <w:r>
-        <w:rPr>
-          <w:rFonts w:ascii="Courier New" w:eastAsia="Times New Roman" w:hAnsi="Courier New" w:cs="Courier New"/>
-          <w:color w:val="CC7832"/>
-          <w:sz w:val="20"/>
-          <w:szCs w:val="20"/>
-          <w:bdr w:val="none" w:sz="0" w:space="0" w:color="auto"/>
-        </w:rPr>
-        <w:br/>
-        <w:t xml:space="preserve">                else </w:t>
-      </w:r>
-      <w:r>
-        <w:rPr>
-          <w:rFonts w:ascii="Courier New" w:eastAsia="Times New Roman" w:hAnsi="Courier New" w:cs="Courier New"/>
-          <w:color w:val="A9B7C6"/>
-          <w:sz w:val="20"/>
-          <w:szCs w:val="20"/>
-          <w:bdr w:val="none" w:sz="0" w:space="0" w:color="auto"/>
-        </w:rPr>
-        <w:t>{</w:t>
-      </w:r>
-      <w:r>
-        <w:rPr>
-          <w:rFonts w:ascii="Courier New" w:eastAsia="Times New Roman" w:hAnsi="Courier New" w:cs="Courier New"/>
-          <w:color w:val="A9B7C6"/>
-          <w:sz w:val="20"/>
-          <w:szCs w:val="20"/>
-          <w:bdr w:val="none" w:sz="0" w:space="0" w:color="auto"/>
-        </w:rPr>
-        <w:br/>
-        <w:t xml:space="preserve">                    </w:t>
-      </w:r>
-      <w:proofErr w:type="spellStart"/>
-      <w:r>
-        <w:rPr>
-          <w:rFonts w:ascii="Courier New" w:eastAsia="Times New Roman" w:hAnsi="Courier New" w:cs="Courier New"/>
-          <w:color w:val="A9B7C6"/>
-          <w:sz w:val="20"/>
-          <w:szCs w:val="20"/>
-          <w:bdr w:val="none" w:sz="0" w:space="0" w:color="auto"/>
-        </w:rPr>
-        <w:t>uf_hwqupc.union</w:t>
-      </w:r>
-      <w:proofErr w:type="spellEnd"/>
-      <w:r>
-        <w:rPr>
-          <w:rFonts w:ascii="Courier New" w:eastAsia="Times New Roman" w:hAnsi="Courier New" w:cs="Courier New"/>
-          <w:color w:val="A9B7C6"/>
-          <w:sz w:val="20"/>
-          <w:szCs w:val="20"/>
-          <w:bdr w:val="none" w:sz="0" w:space="0" w:color="auto"/>
-        </w:rPr>
-        <w:t>(p</w:t>
-      </w:r>
-      <w:r>
-        <w:rPr>
-          <w:rFonts w:ascii="Courier New" w:eastAsia="Times New Roman" w:hAnsi="Courier New" w:cs="Courier New"/>
-          <w:color w:val="CC7832"/>
-          <w:sz w:val="20"/>
-          <w:szCs w:val="20"/>
-          <w:bdr w:val="none" w:sz="0" w:space="0" w:color="auto"/>
-        </w:rPr>
-        <w:t xml:space="preserve">, </w:t>
-      </w:r>
-      <w:r>
-        <w:rPr>
-          <w:rFonts w:ascii="Courier New" w:eastAsia="Times New Roman" w:hAnsi="Courier New" w:cs="Courier New"/>
-          <w:color w:val="A9B7C6"/>
-          <w:sz w:val="20"/>
-          <w:szCs w:val="20"/>
-          <w:bdr w:val="none" w:sz="0" w:space="0" w:color="auto"/>
-        </w:rPr>
-        <w:t>q)</w:t>
-      </w:r>
-      <w:r>
-        <w:rPr>
-          <w:rFonts w:ascii="Courier New" w:eastAsia="Times New Roman" w:hAnsi="Courier New" w:cs="Courier New"/>
-          <w:color w:val="CC7832"/>
-          <w:sz w:val="20"/>
-          <w:szCs w:val="20"/>
-          <w:bdr w:val="none" w:sz="0" w:space="0" w:color="auto"/>
-        </w:rPr>
-        <w:t>;</w:t>
-      </w:r>
-      <w:r>
-        <w:rPr>
-          <w:rFonts w:ascii="Courier New" w:eastAsia="Times New Roman" w:hAnsi="Courier New" w:cs="Courier New"/>
-          <w:color w:val="CC7832"/>
-          <w:sz w:val="20"/>
-          <w:szCs w:val="20"/>
-          <w:bdr w:val="none" w:sz="0" w:space="0" w:color="auto"/>
-        </w:rPr>
-        <w:br/>
-      </w:r>
-      <w:r>
-        <w:rPr>
-          <w:rFonts w:ascii="Courier New" w:eastAsia="Times New Roman" w:hAnsi="Courier New" w:cs="Courier New"/>
-          <w:color w:val="CC7832"/>
-          <w:sz w:val="20"/>
-          <w:szCs w:val="20"/>
-          <w:bdr w:val="none" w:sz="0" w:space="0" w:color="auto"/>
-        </w:rPr>
-        <w:br/>
-      </w:r>
-      <w:r>
-        <w:rPr>
-          <w:rFonts w:ascii="Courier New" w:eastAsia="Times New Roman" w:hAnsi="Courier New" w:cs="Courier New"/>
-          <w:color w:val="CC7832"/>
-          <w:sz w:val="20"/>
-          <w:szCs w:val="20"/>
-          <w:bdr w:val="none" w:sz="0" w:space="0" w:color="auto"/>
-        </w:rPr>
-        <w:br/>
-        <w:t xml:space="preserve">                </w:t>
-      </w:r>
-      <w:r>
-        <w:rPr>
-          <w:rFonts w:ascii="Courier New" w:eastAsia="Times New Roman" w:hAnsi="Courier New" w:cs="Courier New"/>
-          <w:color w:val="A9B7C6"/>
-          <w:sz w:val="20"/>
-          <w:szCs w:val="20"/>
-          <w:bdr w:val="none" w:sz="0" w:space="0" w:color="auto"/>
-        </w:rPr>
-        <w:t>}</w:t>
-      </w:r>
-      <w:r>
-        <w:rPr>
-          <w:rFonts w:ascii="Courier New" w:eastAsia="Times New Roman" w:hAnsi="Courier New" w:cs="Courier New"/>
-          <w:color w:val="A9B7C6"/>
-          <w:sz w:val="20"/>
-          <w:szCs w:val="20"/>
-          <w:bdr w:val="none" w:sz="0" w:space="0" w:color="auto"/>
-        </w:rPr>
-        <w:br/>
-      </w:r>
-      <w:r>
-        <w:rPr>
-          <w:rFonts w:ascii="Courier New" w:eastAsia="Times New Roman" w:hAnsi="Courier New" w:cs="Courier New"/>
-          <w:color w:val="A9B7C6"/>
-          <w:sz w:val="20"/>
-          <w:szCs w:val="20"/>
-          <w:bdr w:val="none" w:sz="0" w:space="0" w:color="auto"/>
-        </w:rPr>
-        <w:br/>
-        <w:t xml:space="preserve">            }</w:t>
-      </w:r>
-      <w:r>
-        <w:rPr>
-          <w:rFonts w:ascii="Courier New" w:eastAsia="Times New Roman" w:hAnsi="Courier New" w:cs="Courier New"/>
-          <w:color w:val="A9B7C6"/>
-          <w:sz w:val="20"/>
-          <w:szCs w:val="20"/>
-          <w:bdr w:val="none" w:sz="0" w:space="0" w:color="auto"/>
-        </w:rPr>
-        <w:br/>
-        <w:t xml:space="preserve">            </w:t>
-      </w:r>
-      <w:proofErr w:type="spellStart"/>
-      <w:r>
-        <w:rPr>
-          <w:rFonts w:ascii="Courier New" w:eastAsia="Times New Roman" w:hAnsi="Courier New" w:cs="Courier New"/>
-          <w:color w:val="A9B7C6"/>
-          <w:sz w:val="20"/>
-          <w:szCs w:val="20"/>
-          <w:bdr w:val="none" w:sz="0" w:space="0" w:color="auto"/>
-        </w:rPr>
-        <w:t>System.</w:t>
+        <w:t xml:space="preserve">        </w:t>
+      </w:r>
+      <w:r>
+        <w:rPr>
+          <w:rFonts w:ascii="Courier New" w:eastAsia="Times New Roman" w:hAnsi="Courier New" w:cs="Courier New"/>
+          <w:color w:val="CC7832"/>
+          <w:sz w:val="20"/>
+          <w:szCs w:val="20"/>
+          <w:bdr w:val="none" w:sz="0" w:space="0" w:color="auto"/>
+        </w:rPr>
+        <w:t xml:space="preserve">return </w:t>
       </w:r>
       <w:r>
         <w:rPr>
@@ -3124,92 +3072,17 @@
           <w:szCs w:val="20"/>
           <w:bdr w:val="none" w:sz="0" w:space="0" w:color="auto"/>
         </w:rPr>
-        <w:t>out</w:t>
-      </w:r>
-      <w:r>
-        <w:rPr>
-          <w:rFonts w:ascii="Courier New" w:eastAsia="Times New Roman" w:hAnsi="Courier New" w:cs="Courier New"/>
-          <w:color w:val="A9B7C6"/>
-          <w:sz w:val="20"/>
-          <w:szCs w:val="20"/>
-          <w:bdr w:val="none" w:sz="0" w:space="0" w:color="auto"/>
-        </w:rPr>
-        <w:t>.println</w:t>
-      </w:r>
-      <w:proofErr w:type="spellEnd"/>
-      <w:r>
-        <w:rPr>
-          <w:rFonts w:ascii="Courier New" w:eastAsia="Times New Roman" w:hAnsi="Courier New" w:cs="Courier New"/>
-          <w:color w:val="A9B7C6"/>
-          <w:sz w:val="20"/>
-          <w:szCs w:val="20"/>
-          <w:bdr w:val="none" w:sz="0" w:space="0" w:color="auto"/>
-        </w:rPr>
-        <w:t>(</w:t>
-      </w:r>
-      <w:r>
-        <w:rPr>
-          <w:rFonts w:ascii="Courier New" w:eastAsia="Times New Roman" w:hAnsi="Courier New" w:cs="Courier New"/>
-          <w:color w:val="6A8759"/>
-          <w:sz w:val="20"/>
-          <w:szCs w:val="20"/>
-          <w:bdr w:val="none" w:sz="0" w:space="0" w:color="auto"/>
-        </w:rPr>
-        <w:t xml:space="preserve">"Sites= " </w:t>
-      </w:r>
-      <w:r>
-        <w:rPr>
-          <w:rFonts w:ascii="Courier New" w:eastAsia="Times New Roman" w:hAnsi="Courier New" w:cs="Courier New"/>
-          <w:color w:val="A9B7C6"/>
-          <w:sz w:val="20"/>
-          <w:szCs w:val="20"/>
-          <w:bdr w:val="none" w:sz="0" w:space="0" w:color="auto"/>
-        </w:rPr>
-        <w:t>+ n +</w:t>
-      </w:r>
-      <w:r>
-        <w:rPr>
-          <w:rFonts w:ascii="Courier New" w:eastAsia="Times New Roman" w:hAnsi="Courier New" w:cs="Courier New"/>
-          <w:color w:val="6A8759"/>
-          <w:sz w:val="20"/>
-          <w:szCs w:val="20"/>
-          <w:bdr w:val="none" w:sz="0" w:space="0" w:color="auto"/>
-        </w:rPr>
-        <w:t>" Connection Count= "</w:t>
-      </w:r>
-      <w:r>
-        <w:rPr>
-          <w:rFonts w:ascii="Courier New" w:eastAsia="Times New Roman" w:hAnsi="Courier New" w:cs="Courier New"/>
-          <w:color w:val="A9B7C6"/>
-          <w:sz w:val="20"/>
-          <w:szCs w:val="20"/>
-          <w:bdr w:val="none" w:sz="0" w:space="0" w:color="auto"/>
-        </w:rPr>
-        <w:t xml:space="preserve">+ </w:t>
-      </w:r>
-      <w:proofErr w:type="spellStart"/>
-      <w:r>
-        <w:rPr>
-          <w:rFonts w:ascii="Courier New" w:eastAsia="Times New Roman" w:hAnsi="Courier New" w:cs="Courier New"/>
-          <w:i/>
-          <w:iCs/>
-          <w:color w:val="9876AA"/>
-          <w:sz w:val="20"/>
-          <w:szCs w:val="20"/>
-          <w:bdr w:val="none" w:sz="0" w:space="0" w:color="auto"/>
-        </w:rPr>
         <w:t>cCount</w:t>
       </w:r>
-      <w:proofErr w:type="spellEnd"/>
-      <w:r>
-        <w:rPr>
-          <w:rFonts w:ascii="Courier New" w:eastAsia="Times New Roman" w:hAnsi="Courier New" w:cs="Courier New"/>
-          <w:color w:val="A9B7C6"/>
-          <w:sz w:val="20"/>
-          <w:szCs w:val="20"/>
-          <w:bdr w:val="none" w:sz="0" w:space="0" w:color="auto"/>
-        </w:rPr>
-        <w:t>)</w:t>
+      <w:r>
+        <w:rPr>
+          <w:rFonts w:ascii="Courier New" w:eastAsia="Times New Roman" w:hAnsi="Courier New" w:cs="Courier New"/>
+          <w:color w:val="A9B7C6"/>
+          <w:sz w:val="20"/>
+          <w:szCs w:val="20"/>
+          <w:bdr w:val="none" w:sz="0" w:space="0" w:color="auto"/>
+        </w:rPr>
+        <w:t>++</w:t>
       </w:r>
       <w:r>
         <w:rPr>
@@ -3225,38 +3098,6 @@
         <w:rPr>
           <w:rFonts w:ascii="Courier New" w:eastAsia="Times New Roman" w:hAnsi="Courier New" w:cs="Courier New"/>
           <w:color w:val="CC7832"/>
-          <w:sz w:val="20"/>
-          <w:szCs w:val="20"/>
-          <w:bdr w:val="none" w:sz="0" w:space="0" w:color="auto"/>
-        </w:rPr>
-        <w:br/>
-        <w:t xml:space="preserve">        </w:t>
-      </w:r>
-      <w:r>
-        <w:rPr>
-          <w:rFonts w:ascii="Courier New" w:eastAsia="Times New Roman" w:hAnsi="Courier New" w:cs="Courier New"/>
-          <w:color w:val="A9B7C6"/>
-          <w:sz w:val="20"/>
-          <w:szCs w:val="20"/>
-          <w:bdr w:val="none" w:sz="0" w:space="0" w:color="auto"/>
-        </w:rPr>
-        <w:t>}</w:t>
-      </w:r>
-      <w:r>
-        <w:rPr>
-          <w:rFonts w:ascii="Courier New" w:eastAsia="Times New Roman" w:hAnsi="Courier New" w:cs="Courier New"/>
-          <w:color w:val="A9B7C6"/>
-          <w:sz w:val="20"/>
-          <w:szCs w:val="20"/>
-          <w:bdr w:val="none" w:sz="0" w:space="0" w:color="auto"/>
-        </w:rPr>
-        <w:br/>
-        <w:t xml:space="preserve">    }</w:t>
-      </w:r>
-      <w:r>
-        <w:rPr>
-          <w:rFonts w:ascii="Courier New" w:eastAsia="Times New Roman" w:hAnsi="Courier New" w:cs="Courier New"/>
-          <w:color w:val="A9B7C6"/>
           <w:sz w:val="20"/>
           <w:szCs w:val="20"/>
           <w:bdr w:val="none" w:sz="0" w:space="0" w:color="auto"/>
@@ -3267,123 +3108,6 @@
       <w:r>
         <w:rPr>
           <w:rFonts w:ascii="Courier New" w:eastAsia="Times New Roman" w:hAnsi="Courier New" w:cs="Courier New"/>
-          <w:color w:val="CC7832"/>
-          <w:sz w:val="20"/>
-          <w:szCs w:val="20"/>
-          <w:bdr w:val="none" w:sz="0" w:space="0" w:color="auto"/>
-        </w:rPr>
-        <w:t xml:space="preserve">public static int </w:t>
-      </w:r>
-      <w:r>
-        <w:rPr>
-          <w:rFonts w:ascii="Courier New" w:eastAsia="Times New Roman" w:hAnsi="Courier New" w:cs="Courier New"/>
-          <w:color w:val="FFC66D"/>
-          <w:sz w:val="20"/>
-          <w:szCs w:val="20"/>
-          <w:bdr w:val="none" w:sz="0" w:space="0" w:color="auto"/>
-        </w:rPr>
-        <w:t>count</w:t>
-      </w:r>
-      <w:r>
-        <w:rPr>
-          <w:rFonts w:ascii="Courier New" w:eastAsia="Times New Roman" w:hAnsi="Courier New" w:cs="Courier New"/>
-          <w:color w:val="A9B7C6"/>
-          <w:sz w:val="20"/>
-          <w:szCs w:val="20"/>
-          <w:bdr w:val="none" w:sz="0" w:space="0" w:color="auto"/>
-        </w:rPr>
-        <w:t>()</w:t>
-      </w:r>
-      <w:r>
-        <w:rPr>
-          <w:rFonts w:ascii="Courier New" w:eastAsia="Times New Roman" w:hAnsi="Courier New" w:cs="Courier New"/>
-          <w:color w:val="A9B7C6"/>
-          <w:sz w:val="20"/>
-          <w:szCs w:val="20"/>
-          <w:bdr w:val="none" w:sz="0" w:space="0" w:color="auto"/>
-        </w:rPr>
-        <w:br/>
-      </w:r>
-      <w:r>
-        <w:rPr>
-          <w:rFonts w:ascii="Courier New" w:eastAsia="Times New Roman" w:hAnsi="Courier New" w:cs="Courier New"/>
-          <w:color w:val="A9B7C6"/>
-          <w:sz w:val="20"/>
-          <w:szCs w:val="20"/>
-          <w:bdr w:val="none" w:sz="0" w:space="0" w:color="auto"/>
-        </w:rPr>
-        <w:lastRenderedPageBreak/>
-        <w:t xml:space="preserve">    {</w:t>
-      </w:r>
-      <w:r>
-        <w:rPr>
-          <w:rFonts w:ascii="Courier New" w:eastAsia="Times New Roman" w:hAnsi="Courier New" w:cs="Courier New"/>
-          <w:color w:val="A9B7C6"/>
-          <w:sz w:val="20"/>
-          <w:szCs w:val="20"/>
-          <w:bdr w:val="none" w:sz="0" w:space="0" w:color="auto"/>
-        </w:rPr>
-        <w:br/>
-        <w:t xml:space="preserve">        </w:t>
-      </w:r>
-      <w:r>
-        <w:rPr>
-          <w:rFonts w:ascii="Courier New" w:eastAsia="Times New Roman" w:hAnsi="Courier New" w:cs="Courier New"/>
-          <w:color w:val="CC7832"/>
-          <w:sz w:val="20"/>
-          <w:szCs w:val="20"/>
-          <w:bdr w:val="none" w:sz="0" w:space="0" w:color="auto"/>
-        </w:rPr>
-        <w:t xml:space="preserve">return </w:t>
-      </w:r>
-      <w:proofErr w:type="spellStart"/>
-      <w:r>
-        <w:rPr>
-          <w:rFonts w:ascii="Courier New" w:eastAsia="Times New Roman" w:hAnsi="Courier New" w:cs="Courier New"/>
-          <w:i/>
-          <w:iCs/>
-          <w:color w:val="9876AA"/>
-          <w:sz w:val="20"/>
-          <w:szCs w:val="20"/>
-          <w:bdr w:val="none" w:sz="0" w:space="0" w:color="auto"/>
-        </w:rPr>
-        <w:t>cCount</w:t>
-      </w:r>
-      <w:proofErr w:type="spellEnd"/>
-      <w:r>
-        <w:rPr>
-          <w:rFonts w:ascii="Courier New" w:eastAsia="Times New Roman" w:hAnsi="Courier New" w:cs="Courier New"/>
-          <w:color w:val="A9B7C6"/>
-          <w:sz w:val="20"/>
-          <w:szCs w:val="20"/>
-          <w:bdr w:val="none" w:sz="0" w:space="0" w:color="auto"/>
-        </w:rPr>
-        <w:t>++</w:t>
-      </w:r>
-      <w:r>
-        <w:rPr>
-          <w:rFonts w:ascii="Courier New" w:eastAsia="Times New Roman" w:hAnsi="Courier New" w:cs="Courier New"/>
-          <w:color w:val="CC7832"/>
-          <w:sz w:val="20"/>
-          <w:szCs w:val="20"/>
-          <w:bdr w:val="none" w:sz="0" w:space="0" w:color="auto"/>
-        </w:rPr>
-        <w:t>;</w:t>
-      </w:r>
-      <w:r>
-        <w:rPr>
-          <w:rFonts w:ascii="Courier New" w:eastAsia="Times New Roman" w:hAnsi="Courier New" w:cs="Courier New"/>
-          <w:color w:val="CC7832"/>
-          <w:sz w:val="20"/>
-          <w:szCs w:val="20"/>
-          <w:bdr w:val="none" w:sz="0" w:space="0" w:color="auto"/>
-        </w:rPr>
-        <w:br/>
-        <w:t xml:space="preserve">    </w:t>
-      </w:r>
-      <w:r>
-        <w:rPr>
-          <w:rFonts w:ascii="Courier New" w:eastAsia="Times New Roman" w:hAnsi="Courier New" w:cs="Courier New"/>
           <w:color w:val="A9B7C6"/>
           <w:sz w:val="20"/>
           <w:szCs w:val="20"/>
@@ -3433,14 +3157,33 @@
     </w:p>
     <w:p/>
     <w:sectPr>
-      <w:headerReference w:type="default" r:id="rId9"/>
-      <w:footerReference w:type="default" r:id="rId10"/>
+      <w:headerReference w:type="default" r:id="rId11"/>
+      <w:footerReference w:type="default" r:id="rId12"/>
       <w:pgSz w:w="12240" w:h="15840"/>
       <w:pgMar w:top="1440" w:right="1440" w:bottom="1440" w:left="1440" w:header="720" w:footer="720" w:gutter="0"/>
       <w:cols w:space="720"/>
     </w:sectPr>
   </w:body>
 </w:document>
+</file>
+
+<file path=word/endnotes.xml><?xml version="1.0" encoding="utf-8"?>
+<w:endnotes xmlns:wpc="http://schemas.microsoft.com/office/word/2010/wordprocessingCanvas" xmlns:cx="http://schemas.microsoft.com/office/drawing/2014/chartex" xmlns:cx1="http://schemas.microsoft.com/office/drawing/2015/9/8/chartex" xmlns:cx2="http://schemas.microsoft.com/office/drawing/2015/10/21/chartex" xmlns:cx3="http://schemas.microsoft.com/office/drawing/2016/5/9/chartex" xmlns:cx4="http://schemas.microsoft.com/office/drawing/2016/5/10/chartex" xmlns:cx5="http://schemas.microsoft.com/office/drawing/2016/5/11/chartex" xmlns:cx6="http://schemas.microsoft.com/office/drawing/2016/5/12/chartex" xmlns:cx7="http://schemas.microsoft.com/office/drawing/2016/5/13/chartex" xmlns:cx8="http://schemas.microsoft.com/office/drawing/2016/5/14/chartex" xmlns:mc="http://schemas.openxmlformats.org/markup-compatibility/2006" xmlns:aink="http://schemas.microsoft.com/office/drawing/2016/ink" xmlns:am3d="http://schemas.microsoft.com/office/drawing/2017/model3d" xmlns:o="urn:schemas-microsoft-com:office:office" xmlns:r="http://schemas.openxmlformats.org/officeDocument/2006/relationships" xmlns:m="http://schemas.openxmlformats.org/officeDocument/2006/math" xmlns:v="urn:schemas-microsoft-com:vml" xmlns:wp14="http://schemas.microsoft.com/office/word/2010/wordprocessingDrawing" xmlns:wp="http://schemas.openxmlformats.org/drawingml/2006/wordprocessingDrawing" xmlns:w10="urn:schemas-microsoft-com:office:word" xmlns:w="http://schemas.openxmlformats.org/wordprocessingml/2006/main" xmlns:w14="http://schemas.microsoft.com/office/word/2010/wordml" xmlns:w15="http://schemas.microsoft.com/office/word/2012/wordml" xmlns:w16cex="http://schemas.microsoft.com/office/word/2018/wordml/cex" xmlns:w16cid="http://schemas.microsoft.com/office/word/2016/wordml/cid" xmlns:w16="http://schemas.microsoft.com/office/word/2018/wordml" xmlns:w16sdtdh="http://schemas.microsoft.com/office/word/2020/wordml/sdtdatahash" xmlns:w16se="http://schemas.microsoft.com/office/word/2015/wordml/symex" xmlns:wpg="http://schemas.microsoft.com/office/word/2010/wordprocessingGroup" xmlns:wpi="http://schemas.microsoft.com/office/word/2010/wordprocessingInk" xmlns:wne="http://schemas.microsoft.com/office/word/2006/wordml" xmlns:wps="http://schemas.microsoft.com/office/word/2010/wordprocessingShape" mc:Ignorable="w14 w15 w16se w16cid w16 w16cex w16sdtdh wp14">
+  <w:endnote w:type="separator" w:id="-1">
+    <w:p>
+      <w:r>
+        <w:separator/>
+      </w:r>
+    </w:p>
+  </w:endnote>
+  <w:endnote w:type="continuationSeparator" w:id="0">
+    <w:p>
+      <w:r>
+        <w:continuationSeparator/>
+      </w:r>
+    </w:p>
+  </w:endnote>
+</w:endnotes>
 </file>
 
 <file path=word/footer1.xml><?xml version="1.0" encoding="utf-8"?>
@@ -3451,6 +3194,25 @@
     </w:pPr>
   </w:p>
 </w:ftr>
+</file>
+
+<file path=word/footnotes.xml><?xml version="1.0" encoding="utf-8"?>
+<w:footnotes xmlns:wpc="http://schemas.microsoft.com/office/word/2010/wordprocessingCanvas" xmlns:cx="http://schemas.microsoft.com/office/drawing/2014/chartex" xmlns:cx1="http://schemas.microsoft.com/office/drawing/2015/9/8/chartex" xmlns:cx2="http://schemas.microsoft.com/office/drawing/2015/10/21/chartex" xmlns:cx3="http://schemas.microsoft.com/office/drawing/2016/5/9/chartex" xmlns:cx4="http://schemas.microsoft.com/office/drawing/2016/5/10/chartex" xmlns:cx5="http://schemas.microsoft.com/office/drawing/2016/5/11/chartex" xmlns:cx6="http://schemas.microsoft.com/office/drawing/2016/5/12/chartex" xmlns:cx7="http://schemas.microsoft.com/office/drawing/2016/5/13/chartex" xmlns:cx8="http://schemas.microsoft.com/office/drawing/2016/5/14/chartex" xmlns:mc="http://schemas.openxmlformats.org/markup-compatibility/2006" xmlns:aink="http://schemas.microsoft.com/office/drawing/2016/ink" xmlns:am3d="http://schemas.microsoft.com/office/drawing/2017/model3d" xmlns:o="urn:schemas-microsoft-com:office:office" xmlns:r="http://schemas.openxmlformats.org/officeDocument/2006/relationships" xmlns:m="http://schemas.openxmlformats.org/officeDocument/2006/math" xmlns:v="urn:schemas-microsoft-com:vml" xmlns:wp14="http://schemas.microsoft.com/office/word/2010/wordprocessingDrawing" xmlns:wp="http://schemas.openxmlformats.org/drawingml/2006/wordprocessingDrawing" xmlns:w10="urn:schemas-microsoft-com:office:word" xmlns:w="http://schemas.openxmlformats.org/wordprocessingml/2006/main" xmlns:w14="http://schemas.microsoft.com/office/word/2010/wordml" xmlns:w15="http://schemas.microsoft.com/office/word/2012/wordml" xmlns:w16cex="http://schemas.microsoft.com/office/word/2018/wordml/cex" xmlns:w16cid="http://schemas.microsoft.com/office/word/2016/wordml/cid" xmlns:w16="http://schemas.microsoft.com/office/word/2018/wordml" xmlns:w16sdtdh="http://schemas.microsoft.com/office/word/2020/wordml/sdtdatahash" xmlns:w16se="http://schemas.microsoft.com/office/word/2015/wordml/symex" xmlns:wpg="http://schemas.microsoft.com/office/word/2010/wordprocessingGroup" xmlns:wpi="http://schemas.microsoft.com/office/word/2010/wordprocessingInk" xmlns:wne="http://schemas.microsoft.com/office/word/2006/wordml" xmlns:wps="http://schemas.microsoft.com/office/word/2010/wordprocessingShape" mc:Ignorable="w14 w15 w16se w16cid w16 w16cex w16sdtdh wp14">
+  <w:footnote w:type="separator" w:id="-1">
+    <w:p>
+      <w:r>
+        <w:separator/>
+      </w:r>
+    </w:p>
+  </w:footnote>
+  <w:footnote w:type="continuationSeparator" w:id="0">
+    <w:p>
+      <w:r>
+        <w:continuationSeparator/>
+      </w:r>
+    </w:p>
+  </w:footnote>
+</w:footnotes>
 </file>
 
 <file path=word/header1.xml><?xml version="1.0" encoding="utf-8"?>
@@ -4198,7 +3960,7 @@
   <w:num w:numId="5">
     <w:abstractNumId w:val="4"/>
     <w:lvlOverride w:ilvl="0">
-      <w:lvl w:ilvl="0" w:tplc="CA1C2122">
+      <w:lvl w:ilvl="0" w:tplc="A2480CDC">
         <w:start w:val="1"/>
         <w:numFmt w:val="bullet"/>
         <w:lvlText w:val="๏"/>
@@ -4231,7 +3993,7 @@
       </w:lvl>
     </w:lvlOverride>
     <w:lvlOverride w:ilvl="1">
-      <w:lvl w:ilvl="1" w:tplc="92AE97F0">
+      <w:lvl w:ilvl="1" w:tplc="902C7A5C">
         <w:start w:val="1"/>
         <w:numFmt w:val="bullet"/>
         <w:lvlText w:val="o"/>
@@ -4264,7 +4026,7 @@
       </w:lvl>
     </w:lvlOverride>
     <w:lvlOverride w:ilvl="2">
-      <w:lvl w:ilvl="2" w:tplc="6B9EE7BE">
+      <w:lvl w:ilvl="2" w:tplc="8F2E6D54">
         <w:start w:val="1"/>
         <w:numFmt w:val="bullet"/>
         <w:lvlText w:val="▪"/>
@@ -4297,7 +4059,7 @@
       </w:lvl>
     </w:lvlOverride>
     <w:lvlOverride w:ilvl="3">
-      <w:lvl w:ilvl="3" w:tplc="015A33EE">
+      <w:lvl w:ilvl="3" w:tplc="C820ED16">
         <w:start w:val="1"/>
         <w:numFmt w:val="bullet"/>
         <w:lvlText w:val="·"/>
@@ -4330,7 +4092,7 @@
       </w:lvl>
     </w:lvlOverride>
     <w:lvlOverride w:ilvl="4">
-      <w:lvl w:ilvl="4" w:tplc="A8BA6424">
+      <w:lvl w:ilvl="4" w:tplc="F320B05A">
         <w:start w:val="1"/>
         <w:numFmt w:val="bullet"/>
         <w:lvlText w:val="o"/>
@@ -4363,7 +4125,7 @@
       </w:lvl>
     </w:lvlOverride>
     <w:lvlOverride w:ilvl="5">
-      <w:lvl w:ilvl="5" w:tplc="22A0B3AE">
+      <w:lvl w:ilvl="5" w:tplc="20BAC35A">
         <w:start w:val="1"/>
         <w:numFmt w:val="bullet"/>
         <w:lvlText w:val="▪"/>
@@ -4396,7 +4158,7 @@
       </w:lvl>
     </w:lvlOverride>
     <w:lvlOverride w:ilvl="6">
-      <w:lvl w:ilvl="6" w:tplc="B9E077C0">
+      <w:lvl w:ilvl="6" w:tplc="FBD4C014">
         <w:start w:val="1"/>
         <w:numFmt w:val="bullet"/>
         <w:lvlText w:val="·"/>
@@ -4429,7 +4191,7 @@
       </w:lvl>
     </w:lvlOverride>
     <w:lvlOverride w:ilvl="7">
-      <w:lvl w:ilvl="7" w:tplc="9BCEB938">
+      <w:lvl w:ilvl="7" w:tplc="377AA15A">
         <w:start w:val="1"/>
         <w:numFmt w:val="bullet"/>
         <w:lvlText w:val="o"/>
@@ -4462,7 +4224,7 @@
       </w:lvl>
     </w:lvlOverride>
     <w:lvlOverride w:ilvl="8">
-      <w:lvl w:ilvl="8" w:tplc="2FF2B19E">
+      <w:lvl w:ilvl="8" w:tplc="96C22EE0">
         <w:start w:val="1"/>
         <w:numFmt w:val="bullet"/>
         <w:lvlText w:val="▪"/>
@@ -4924,6 +4686,7 @@
   <w:style w:type="character" w:default="1" w:styleId="DefaultParagraphFont">
     <w:name w:val="Default Paragraph Font"/>
     <w:uiPriority w:val="1"/>
+    <w:semiHidden/>
     <w:unhideWhenUsed/>
   </w:style>
   <w:style w:type="table" w:default="1" w:styleId="TableNormal">

</xml_diff>